<commit_message>
added train and test datasets
</commit_message>
<xml_diff>
--- a/final_project_p8106.docx
+++ b/final_project_p8106.docx
@@ -36,56 +36,11 @@
       <w:pPr>
         <w:pStyle w:val="Heading2"/>
       </w:pPr>
-      <w:bookmarkStart w:id="20" w:name="r-markdown"/>
-      <w:r>
-        <w:t xml:space="preserve">R Markdown</w:t>
+      <w:bookmarkStart w:id="20" w:name="import-dataset"/>
+      <w:r>
+        <w:t xml:space="preserve">Import dataset</w:t>
       </w:r>
       <w:bookmarkEnd w:id="20"/>
-    </w:p>
-    <w:p>
-      <w:pPr>
-        <w:pStyle w:val="FirstParagraph"/>
-      </w:pPr>
-      <w:r>
-        <w:t xml:space="preserve">This is an R Markdown document. Markdown is a simple formatting syntax for authoring HTML, PDF, and MS Word documents. For more details on using R Markdown see</w:t>
-      </w:r>
-      <w:r>
-        <w:t xml:space="preserve"> </w:t>
-      </w:r>
-      <w:hyperlink r:id="rId21">
-        <w:r>
-          <w:rPr>
-            <w:rStyle w:val="Hyperlink"/>
-          </w:rPr>
-          <w:t xml:space="preserve">http://rmarkdown.rstudio.com</w:t>
-        </w:r>
-      </w:hyperlink>
-      <w:r>
-        <w:t xml:space="preserve">.</w:t>
-      </w:r>
-    </w:p>
-    <w:p>
-      <w:pPr>
-        <w:pStyle w:val="BodyText"/>
-      </w:pPr>
-      <w:r>
-        <w:t xml:space="preserve">When you click the</w:t>
-      </w:r>
-      <w:r>
-        <w:t xml:space="preserve"> </w:t>
-      </w:r>
-      <w:r>
-        <w:rPr>
-          <w:b/>
-        </w:rPr>
-        <w:t xml:space="preserve">Knit</w:t>
-      </w:r>
-      <w:r>
-        <w:t xml:space="preserve"> </w:t>
-      </w:r>
-      <w:r>
-        <w:t xml:space="preserve">button a document will be generated that includes both content as well as the output of any embedded R code chunks within the document. You can embed an R code chunk like this:</w:t>
-      </w:r>
     </w:p>
     <w:p>
       <w:pPr>
@@ -93,15 +48,237 @@
       </w:pPr>
       <w:r>
         <w:rPr>
+          <w:rStyle w:val="CommentTok"/>
+        </w:rPr>
+        <w:t xml:space="preserve">#import dataset</w:t>
+      </w:r>
+      <w:r>
+        <w:br/>
+      </w:r>
+      <w:r>
+        <w:rPr>
           <w:rStyle w:val="KeywordTok"/>
         </w:rPr>
+        <w:t xml:space="preserve">data</w:t>
+      </w:r>
+      <w:r>
+        <w:rPr>
+          <w:rStyle w:val="NormalTok"/>
+        </w:rPr>
+        <w:t xml:space="preserve">(</w:t>
+      </w:r>
+      <w:r>
+        <w:rPr>
+          <w:rStyle w:val="StringTok"/>
+        </w:rPr>
+        <w:t xml:space="preserve">"NHANES"</w:t>
+      </w:r>
+      <w:r>
+        <w:rPr>
+          <w:rStyle w:val="NormalTok"/>
+        </w:rPr>
+        <w:t xml:space="preserve">)</w:t>
+      </w:r>
+      <w:r>
+        <w:br/>
+      </w:r>
+      <w:r>
+        <w:br/>
+      </w:r>
+      <w:r>
+        <w:rPr>
+          <w:rStyle w:val="CommentTok"/>
+        </w:rPr>
+        <w:t xml:space="preserve">#clean dataset - limit to 2011/12 and only include biological predictors, dropped some biological predictors due to excess missing data</w:t>
+      </w:r>
+      <w:r>
+        <w:br/>
+      </w:r>
+      <w:r>
+        <w:rPr>
+          <w:rStyle w:val="NormalTok"/>
+        </w:rPr>
+        <w:t xml:space="preserve">nhanes =</w:t>
+      </w:r>
+      <w:r>
+        <w:rPr>
+          <w:rStyle w:val="StringTok"/>
+        </w:rPr>
+        <w:t xml:space="preserve"> </w:t>
+      </w:r>
+      <w:r>
+        <w:rPr>
+          <w:rStyle w:val="NormalTok"/>
+        </w:rPr>
+        <w:t xml:space="preserve">NHANES </w:t>
+      </w:r>
+      <w:r>
+        <w:rPr>
+          <w:rStyle w:val="OperatorTok"/>
+        </w:rPr>
+        <w:t xml:space="preserve">%&gt;%</w:t>
+      </w:r>
+      <w:r>
+        <w:rPr>
+          <w:rStyle w:val="StringTok"/>
+        </w:rPr>
+        <w:t xml:space="preserve"> </w:t>
+      </w:r>
+      <w:r>
+        <w:rPr>
+          <w:rStyle w:val="NormalTok"/>
+        </w:rPr>
+        <w:t xml:space="preserve">janitor</w:t>
+      </w:r>
+      <w:r>
+        <w:rPr>
+          <w:rStyle w:val="OperatorTok"/>
+        </w:rPr>
+        <w:t xml:space="preserve">::</w:t>
+      </w:r>
+      <w:r>
+        <w:rPr>
+          <w:rStyle w:val="KeywordTok"/>
+        </w:rPr>
+        <w:t xml:space="preserve">clean_names</w:t>
+      </w:r>
+      <w:r>
+        <w:rPr>
+          <w:rStyle w:val="NormalTok"/>
+        </w:rPr>
+        <w:t xml:space="preserve">() </w:t>
+      </w:r>
+      <w:r>
+        <w:rPr>
+          <w:rStyle w:val="OperatorTok"/>
+        </w:rPr>
+        <w:t xml:space="preserve">%&gt;%</w:t>
+      </w:r>
+      <w:r>
+        <w:rPr>
+          <w:rStyle w:val="StringTok"/>
+        </w:rPr>
+        <w:t xml:space="preserve"> </w:t>
+      </w:r>
+      <w:r>
+        <w:rPr>
+          <w:rStyle w:val="KeywordTok"/>
+        </w:rPr>
+        <w:t xml:space="preserve">filter</w:t>
+      </w:r>
+      <w:r>
+        <w:rPr>
+          <w:rStyle w:val="NormalTok"/>
+        </w:rPr>
+        <w:t xml:space="preserve">(survey_yr </w:t>
+      </w:r>
+      <w:r>
+        <w:rPr>
+          <w:rStyle w:val="OperatorTok"/>
+        </w:rPr>
+        <w:t xml:space="preserve">==</w:t>
+      </w:r>
+      <w:r>
+        <w:rPr>
+          <w:rStyle w:val="StringTok"/>
+        </w:rPr>
+        <w:t xml:space="preserve"> "2011_12"</w:t>
+      </w:r>
+      <w:r>
+        <w:rPr>
+          <w:rStyle w:val="NormalTok"/>
+        </w:rPr>
+        <w:t xml:space="preserve">) </w:t>
+      </w:r>
+      <w:r>
+        <w:rPr>
+          <w:rStyle w:val="OperatorTok"/>
+        </w:rPr>
+        <w:t xml:space="preserve">%&gt;%</w:t>
+      </w:r>
+      <w:r>
+        <w:rPr>
+          <w:rStyle w:val="StringTok"/>
+        </w:rPr>
+        <w:t xml:space="preserve"> </w:t>
+      </w:r>
+      <w:r>
+        <w:rPr>
+          <w:rStyle w:val="KeywordTok"/>
+        </w:rPr>
+        <w:t xml:space="preserve">select</w:t>
+      </w:r>
+      <w:r>
+        <w:rPr>
+          <w:rStyle w:val="NormalTok"/>
+        </w:rPr>
+        <w:t xml:space="preserve">(weight, height, bmi, pulse</w:t>
+      </w:r>
+      <w:r>
+        <w:rPr>
+          <w:rStyle w:val="OperatorTok"/>
+        </w:rPr>
+        <w:t xml:space="preserve">:</w:t>
+      </w:r>
+      <w:r>
+        <w:rPr>
+          <w:rStyle w:val="NormalTok"/>
+        </w:rPr>
+        <w:t xml:space="preserve">bp_dia3, direct_chol</w:t>
+      </w:r>
+      <w:r>
+        <w:rPr>
+          <w:rStyle w:val="OperatorTok"/>
+        </w:rPr>
+        <w:t xml:space="preserve">:</w:t>
+      </w:r>
+      <w:r>
+        <w:rPr>
+          <w:rStyle w:val="NormalTok"/>
+        </w:rPr>
+        <w:t xml:space="preserve">urine_flow1, diabetes) </w:t>
+      </w:r>
+      <w:r>
+        <w:rPr>
+          <w:rStyle w:val="OperatorTok"/>
+        </w:rPr>
+        <w:t xml:space="preserve">%&gt;%</w:t>
+      </w:r>
+      <w:r>
+        <w:rPr>
+          <w:rStyle w:val="StringTok"/>
+        </w:rPr>
+        <w:t xml:space="preserve"> </w:t>
+      </w:r>
+      <w:r>
+        <w:rPr>
+          <w:rStyle w:val="KeywordTok"/>
+        </w:rPr>
+        <w:t xml:space="preserve">drop_na</w:t>
+      </w:r>
+      <w:r>
+        <w:rPr>
+          <w:rStyle w:val="NormalTok"/>
+        </w:rPr>
+        <w:t xml:space="preserve">()</w:t>
+      </w:r>
+      <w:r>
+        <w:br/>
+      </w:r>
+      <w:r>
+        <w:br/>
+      </w:r>
+      <w:r>
+        <w:rPr>
+          <w:rStyle w:val="KeywordTok"/>
+        </w:rPr>
         <w:t xml:space="preserve">summary</w:t>
       </w:r>
       <w:r>
         <w:rPr>
           <w:rStyle w:val="NormalTok"/>
         </w:rPr>
-        <w:t xml:space="preserve">(cars)</w:t>
+        <w:t xml:space="preserve">(nhanes) </w:t>
       </w:r>
     </w:p>
     <w:p>
@@ -112,84 +289,650 @@
         <w:rPr>
           <w:rStyle w:val="VerbatimChar"/>
         </w:rPr>
-        <w:t xml:space="preserve">##      speed           dist       </w:t>
-      </w:r>
-      <w:r>
-        <w:br/>
-      </w:r>
-      <w:r>
-        <w:rPr>
-          <w:rStyle w:val="VerbatimChar"/>
-        </w:rPr>
-        <w:t xml:space="preserve">##  Min.   : 4.0   Min.   :  2.00  </w:t>
-      </w:r>
-      <w:r>
-        <w:br/>
-      </w:r>
-      <w:r>
-        <w:rPr>
-          <w:rStyle w:val="VerbatimChar"/>
-        </w:rPr>
-        <w:t xml:space="preserve">##  1st Qu.:12.0   1st Qu.: 26.00  </w:t>
-      </w:r>
-      <w:r>
-        <w:br/>
-      </w:r>
-      <w:r>
-        <w:rPr>
-          <w:rStyle w:val="VerbatimChar"/>
-        </w:rPr>
-        <w:t xml:space="preserve">##  Median :15.0   Median : 36.00  </w:t>
-      </w:r>
-      <w:r>
-        <w:br/>
-      </w:r>
-      <w:r>
-        <w:rPr>
-          <w:rStyle w:val="VerbatimChar"/>
-        </w:rPr>
-        <w:t xml:space="preserve">##  Mean   :15.4   Mean   : 42.98  </w:t>
-      </w:r>
-      <w:r>
-        <w:br/>
-      </w:r>
-      <w:r>
-        <w:rPr>
-          <w:rStyle w:val="VerbatimChar"/>
-        </w:rPr>
-        <w:t xml:space="preserve">##  3rd Qu.:19.0   3rd Qu.: 56.00  </w:t>
-      </w:r>
-      <w:r>
-        <w:br/>
-      </w:r>
-      <w:r>
-        <w:rPr>
-          <w:rStyle w:val="VerbatimChar"/>
-        </w:rPr>
-        <w:t xml:space="preserve">##  Max.   :25.0   Max.   :120.00</w:t>
+        <w:t xml:space="preserve">##      weight           height           bmi            pulse       </w:t>
+      </w:r>
+      <w:r>
+        <w:br/>
+      </w:r>
+      <w:r>
+        <w:rPr>
+          <w:rStyle w:val="VerbatimChar"/>
+        </w:rPr>
+        <w:t xml:space="preserve">##  Min.   : 23.00   Min.   :124.5   Min.   :12.90   Min.   : 40.00  </w:t>
+      </w:r>
+      <w:r>
+        <w:br/>
+      </w:r>
+      <w:r>
+        <w:rPr>
+          <w:rStyle w:val="VerbatimChar"/>
+        </w:rPr>
+        <w:t xml:space="preserve">##  1st Qu.: 62.90   1st Qu.:160.3   1st Qu.:22.90   1st Qu.: 64.00  </w:t>
+      </w:r>
+      <w:r>
+        <w:br/>
+      </w:r>
+      <w:r>
+        <w:rPr>
+          <w:rStyle w:val="VerbatimChar"/>
+        </w:rPr>
+        <w:t xml:space="preserve">##  Median : 77.10   Median :167.8   Median :26.60   Median : 72.00  </w:t>
+      </w:r>
+      <w:r>
+        <w:br/>
+      </w:r>
+      <w:r>
+        <w:rPr>
+          <w:rStyle w:val="VerbatimChar"/>
+        </w:rPr>
+        <w:t xml:space="preserve">##  Mean   : 78.25   Mean   :167.5   Mean   :27.63   Mean   : 73.41  </w:t>
+      </w:r>
+      <w:r>
+        <w:br/>
+      </w:r>
+      <w:r>
+        <w:rPr>
+          <w:rStyle w:val="VerbatimChar"/>
+        </w:rPr>
+        <w:t xml:space="preserve">##  3rd Qu.: 91.10   3rd Qu.:175.4   3rd Qu.:31.30   3rd Qu.: 82.00  </w:t>
+      </w:r>
+      <w:r>
+        <w:br/>
+      </w:r>
+      <w:r>
+        <w:rPr>
+          <w:rStyle w:val="VerbatimChar"/>
+        </w:rPr>
+        <w:t xml:space="preserve">##  Max.   :188.50   Max.   :199.9   Max.   :69.00   Max.   :136.00  </w:t>
+      </w:r>
+      <w:r>
+        <w:br/>
+      </w:r>
+      <w:r>
+        <w:rPr>
+          <w:rStyle w:val="VerbatimChar"/>
+        </w:rPr>
+        <w:t xml:space="preserve">##    bp_sys_ave    bp_dia_ave        bp_sys1         bp_dia1         bp_sys2     </w:t>
+      </w:r>
+      <w:r>
+        <w:br/>
+      </w:r>
+      <w:r>
+        <w:rPr>
+          <w:rStyle w:val="VerbatimChar"/>
+        </w:rPr>
+        <w:t xml:space="preserve">##  Min.   : 81   Min.   :  0.00   Min.   : 74.0   Min.   :  0.0   Min.   : 82.0  </w:t>
+      </w:r>
+      <w:r>
+        <w:br/>
+      </w:r>
+      <w:r>
+        <w:rPr>
+          <w:rStyle w:val="VerbatimChar"/>
+        </w:rPr>
+        <w:t xml:space="preserve">##  1st Qu.:107   1st Qu.: 62.00   1st Qu.:108.0   1st Qu.: 62.0   1st Qu.:108.0  </w:t>
+      </w:r>
+      <w:r>
+        <w:br/>
+      </w:r>
+      <w:r>
+        <w:rPr>
+          <w:rStyle w:val="VerbatimChar"/>
+        </w:rPr>
+        <w:t xml:space="preserve">##  Median :117   Median : 69.00   Median :118.0   Median : 70.0   Median :118.0  </w:t>
+      </w:r>
+      <w:r>
+        <w:br/>
+      </w:r>
+      <w:r>
+        <w:rPr>
+          <w:rStyle w:val="VerbatimChar"/>
+        </w:rPr>
+        <w:t xml:space="preserve">##  Mean   :119   Mean   : 68.44   Mean   :119.5   Mean   : 69.2   Mean   :119.2  </w:t>
+      </w:r>
+      <w:r>
+        <w:br/>
+      </w:r>
+      <w:r>
+        <w:rPr>
+          <w:rStyle w:val="VerbatimChar"/>
+        </w:rPr>
+        <w:t xml:space="preserve">##  3rd Qu.:128   3rd Qu.: 77.00   3rd Qu.:128.0   3rd Qu.: 78.0   3rd Qu.:128.0  </w:t>
+      </w:r>
+      <w:r>
+        <w:br/>
+      </w:r>
+      <w:r>
+        <w:rPr>
+          <w:rStyle w:val="VerbatimChar"/>
+        </w:rPr>
+        <w:t xml:space="preserve">##  Max.   :209   Max.   :116.00   Max.   :212.0   Max.   :110.0   Max.   :208.0  </w:t>
+      </w:r>
+      <w:r>
+        <w:br/>
+      </w:r>
+      <w:r>
+        <w:rPr>
+          <w:rStyle w:val="VerbatimChar"/>
+        </w:rPr>
+        <w:t xml:space="preserve">##     bp_dia2          bp_sys3         bp_dia3        direct_chol   </w:t>
+      </w:r>
+      <w:r>
+        <w:br/>
+      </w:r>
+      <w:r>
+        <w:rPr>
+          <w:rStyle w:val="VerbatimChar"/>
+        </w:rPr>
+        <w:t xml:space="preserve">##  Min.   :  0.00   Min.   : 78.0   Min.   :  0.00   Min.   :0.470  </w:t>
+      </w:r>
+      <w:r>
+        <w:br/>
+      </w:r>
+      <w:r>
+        <w:rPr>
+          <w:rStyle w:val="VerbatimChar"/>
+        </w:rPr>
+        <w:t xml:space="preserve">##  1st Qu.: 62.00   1st Qu.:106.0   1st Qu.: 62.00   1st Qu.:1.110  </w:t>
+      </w:r>
+      <w:r>
+        <w:br/>
+      </w:r>
+      <w:r>
+        <w:rPr>
+          <w:rStyle w:val="VerbatimChar"/>
+        </w:rPr>
+        <w:t xml:space="preserve">##  Median : 70.00   Median :116.0   Median : 70.00   Median :1.290  </w:t>
+      </w:r>
+      <w:r>
+        <w:br/>
+      </w:r>
+      <w:r>
+        <w:rPr>
+          <w:rStyle w:val="VerbatimChar"/>
+        </w:rPr>
+        <w:t xml:space="preserve">##  Mean   : 68.55   Mean   :118.7   Mean   : 68.33   Mean   :1.365  </w:t>
+      </w:r>
+      <w:r>
+        <w:br/>
+      </w:r>
+      <w:r>
+        <w:rPr>
+          <w:rStyle w:val="VerbatimChar"/>
+        </w:rPr>
+        <w:t xml:space="preserve">##  3rd Qu.: 78.00   3rd Qu.:128.0   3rd Qu.: 78.00   3rd Qu.:1.580  </w:t>
+      </w:r>
+      <w:r>
+        <w:br/>
+      </w:r>
+      <w:r>
+        <w:rPr>
+          <w:rStyle w:val="VerbatimChar"/>
+        </w:rPr>
+        <w:t xml:space="preserve">##  Max.   :116.00   Max.   :210.0   Max.   :116.00   Max.   :4.030  </w:t>
+      </w:r>
+      <w:r>
+        <w:br/>
+      </w:r>
+      <w:r>
+        <w:rPr>
+          <w:rStyle w:val="VerbatimChar"/>
+        </w:rPr>
+        <w:t xml:space="preserve">##     tot_chol        urine_vol1   urine_flow1      diabetes  </w:t>
+      </w:r>
+      <w:r>
+        <w:br/>
+      </w:r>
+      <w:r>
+        <w:rPr>
+          <w:rStyle w:val="VerbatimChar"/>
+        </w:rPr>
+        <w:t xml:space="preserve">##  Min.   : 1.530   Min.   :  1   Min.   : 0.0110   No :3223  </w:t>
+      </w:r>
+      <w:r>
+        <w:br/>
+      </w:r>
+      <w:r>
+        <w:rPr>
+          <w:rStyle w:val="VerbatimChar"/>
+        </w:rPr>
+        <w:t xml:space="preserve">##  1st Qu.: 4.110   1st Qu.: 47   1st Qu.: 0.3995   Yes: 293  </w:t>
+      </w:r>
+      <w:r>
+        <w:br/>
+      </w:r>
+      <w:r>
+        <w:rPr>
+          <w:rStyle w:val="VerbatimChar"/>
+        </w:rPr>
+        <w:t xml:space="preserve">##  Median : 4.780   Median : 88   Median : 0.6800             </w:t>
+      </w:r>
+      <w:r>
+        <w:br/>
+      </w:r>
+      <w:r>
+        <w:rPr>
+          <w:rStyle w:val="VerbatimChar"/>
+        </w:rPr>
+        <w:t xml:space="preserve">##  Mean   : 4.858   Mean   :113   Mean   : 0.9642             </w:t>
+      </w:r>
+      <w:r>
+        <w:br/>
+      </w:r>
+      <w:r>
+        <w:rPr>
+          <w:rStyle w:val="VerbatimChar"/>
+        </w:rPr>
+        <w:t xml:space="preserve">##  3rd Qu.: 5.530   3rd Qu.:156   3rd Qu.: 1.2140             </w:t>
+      </w:r>
+      <w:r>
+        <w:br/>
+      </w:r>
+      <w:r>
+        <w:rPr>
+          <w:rStyle w:val="VerbatimChar"/>
+        </w:rPr>
+        <w:t xml:space="preserve">##  Max.   :10.290   Max.   :446   Max.   :10.1430</w:t>
       </w:r>
     </w:p>
     <w:p>
       <w:pPr>
-        <w:pStyle w:val="Heading2"/>
+        <w:pStyle w:val="SourceCode"/>
       </w:pPr>
-      <w:bookmarkStart w:id="22" w:name="including-plots"/>
-      <w:r>
-        <w:t xml:space="preserve">Including Plots</w:t>
-      </w:r>
-      <w:bookmarkEnd w:id="22"/>
+      <w:r>
+        <w:rPr>
+          <w:rStyle w:val="CommentTok"/>
+        </w:rPr>
+        <w:t xml:space="preserve">#create a feature plot to better visualize the data</w:t>
+      </w:r>
+      <w:r>
+        <w:br/>
+      </w:r>
+      <w:r>
+        <w:rPr>
+          <w:rStyle w:val="NormalTok"/>
+        </w:rPr>
+        <w:t xml:space="preserve">theme1 &lt;-</w:t>
+      </w:r>
+      <w:r>
+        <w:rPr>
+          <w:rStyle w:val="StringTok"/>
+        </w:rPr>
+        <w:t xml:space="preserve"> </w:t>
+      </w:r>
+      <w:r>
+        <w:rPr>
+          <w:rStyle w:val="KeywordTok"/>
+        </w:rPr>
+        <w:t xml:space="preserve">transparentTheme</w:t>
+      </w:r>
+      <w:r>
+        <w:rPr>
+          <w:rStyle w:val="NormalTok"/>
+        </w:rPr>
+        <w:t xml:space="preserve">(</w:t>
+      </w:r>
+      <w:r>
+        <w:rPr>
+          <w:rStyle w:val="DataTypeTok"/>
+        </w:rPr>
+        <w:t xml:space="preserve">trans =</w:t>
+      </w:r>
+      <w:r>
+        <w:rPr>
+          <w:rStyle w:val="NormalTok"/>
+        </w:rPr>
+        <w:t xml:space="preserve"> </w:t>
+      </w:r>
+      <w:r>
+        <w:rPr>
+          <w:rStyle w:val="FloatTok"/>
+        </w:rPr>
+        <w:t xml:space="preserve">.4</w:t>
+      </w:r>
+      <w:r>
+        <w:rPr>
+          <w:rStyle w:val="NormalTok"/>
+        </w:rPr>
+        <w:t xml:space="preserve">) </w:t>
+      </w:r>
+      <w:r>
+        <w:br/>
+      </w:r>
+      <w:r>
+        <w:rPr>
+          <w:rStyle w:val="KeywordTok"/>
+        </w:rPr>
+        <w:t xml:space="preserve">trellis.par.set</w:t>
+      </w:r>
+      <w:r>
+        <w:rPr>
+          <w:rStyle w:val="NormalTok"/>
+        </w:rPr>
+        <w:t xml:space="preserve">(theme1)</w:t>
+      </w:r>
+      <w:r>
+        <w:br/>
+      </w:r>
+      <w:r>
+        <w:rPr>
+          <w:rStyle w:val="KeywordTok"/>
+        </w:rPr>
+        <w:t xml:space="preserve">featurePlot</w:t>
+      </w:r>
+      <w:r>
+        <w:rPr>
+          <w:rStyle w:val="NormalTok"/>
+        </w:rPr>
+        <w:t xml:space="preserve">(</w:t>
+      </w:r>
+      <w:r>
+        <w:rPr>
+          <w:rStyle w:val="DataTypeTok"/>
+        </w:rPr>
+        <w:t xml:space="preserve">x =</w:t>
+      </w:r>
+      <w:r>
+        <w:rPr>
+          <w:rStyle w:val="NormalTok"/>
+        </w:rPr>
+        <w:t xml:space="preserve"> nhanes[, </w:t>
+      </w:r>
+      <w:r>
+        <w:rPr>
+          <w:rStyle w:val="DecValTok"/>
+        </w:rPr>
+        <w:t xml:space="preserve">1</w:t>
+      </w:r>
+      <w:r>
+        <w:rPr>
+          <w:rStyle w:val="OperatorTok"/>
+        </w:rPr>
+        <w:t xml:space="preserve">:</w:t>
+      </w:r>
+      <w:r>
+        <w:rPr>
+          <w:rStyle w:val="DecValTok"/>
+        </w:rPr>
+        <w:t xml:space="preserve">16</w:t>
+      </w:r>
+      <w:r>
+        <w:rPr>
+          <w:rStyle w:val="NormalTok"/>
+        </w:rPr>
+        <w:t xml:space="preserve">],</w:t>
+      </w:r>
+      <w:r>
+        <w:br/>
+      </w:r>
+      <w:r>
+        <w:rPr>
+          <w:rStyle w:val="NormalTok"/>
+        </w:rPr>
+        <w:t xml:space="preserve">            </w:t>
+      </w:r>
+      <w:r>
+        <w:rPr>
+          <w:rStyle w:val="DataTypeTok"/>
+        </w:rPr>
+        <w:t xml:space="preserve">y =</w:t>
+      </w:r>
+      <w:r>
+        <w:rPr>
+          <w:rStyle w:val="NormalTok"/>
+        </w:rPr>
+        <w:t xml:space="preserve"> nhanes</w:t>
+      </w:r>
+      <w:r>
+        <w:rPr>
+          <w:rStyle w:val="OperatorTok"/>
+        </w:rPr>
+        <w:t xml:space="preserve">$</w:t>
+      </w:r>
+      <w:r>
+        <w:rPr>
+          <w:rStyle w:val="NormalTok"/>
+        </w:rPr>
+        <w:t xml:space="preserve">diabetes,</w:t>
+      </w:r>
+      <w:r>
+        <w:br/>
+      </w:r>
+      <w:r>
+        <w:rPr>
+          <w:rStyle w:val="NormalTok"/>
+        </w:rPr>
+        <w:t xml:space="preserve">            </w:t>
+      </w:r>
+      <w:r>
+        <w:rPr>
+          <w:rStyle w:val="DataTypeTok"/>
+        </w:rPr>
+        <w:t xml:space="preserve">scales =</w:t>
+      </w:r>
+      <w:r>
+        <w:rPr>
+          <w:rStyle w:val="NormalTok"/>
+        </w:rPr>
+        <w:t xml:space="preserve"> </w:t>
+      </w:r>
+      <w:r>
+        <w:rPr>
+          <w:rStyle w:val="KeywordTok"/>
+        </w:rPr>
+        <w:t xml:space="preserve">list</w:t>
+      </w:r>
+      <w:r>
+        <w:rPr>
+          <w:rStyle w:val="NormalTok"/>
+        </w:rPr>
+        <w:t xml:space="preserve">(</w:t>
+      </w:r>
+      <w:r>
+        <w:rPr>
+          <w:rStyle w:val="DataTypeTok"/>
+        </w:rPr>
+        <w:t xml:space="preserve">x =</w:t>
+      </w:r>
+      <w:r>
+        <w:rPr>
+          <w:rStyle w:val="NormalTok"/>
+        </w:rPr>
+        <w:t xml:space="preserve"> </w:t>
+      </w:r>
+      <w:r>
+        <w:rPr>
+          <w:rStyle w:val="KeywordTok"/>
+        </w:rPr>
+        <w:t xml:space="preserve">list</w:t>
+      </w:r>
+      <w:r>
+        <w:rPr>
+          <w:rStyle w:val="NormalTok"/>
+        </w:rPr>
+        <w:t xml:space="preserve">(</w:t>
+      </w:r>
+      <w:r>
+        <w:rPr>
+          <w:rStyle w:val="DataTypeTok"/>
+        </w:rPr>
+        <w:t xml:space="preserve">relation =</w:t>
+      </w:r>
+      <w:r>
+        <w:rPr>
+          <w:rStyle w:val="NormalTok"/>
+        </w:rPr>
+        <w:t xml:space="preserve"> </w:t>
+      </w:r>
+      <w:r>
+        <w:rPr>
+          <w:rStyle w:val="StringTok"/>
+        </w:rPr>
+        <w:t xml:space="preserve">"free"</w:t>
+      </w:r>
+      <w:r>
+        <w:rPr>
+          <w:rStyle w:val="NormalTok"/>
+        </w:rPr>
+        <w:t xml:space="preserve">), </w:t>
+      </w:r>
+      <w:r>
+        <w:rPr>
+          <w:rStyle w:val="DataTypeTok"/>
+        </w:rPr>
+        <w:t xml:space="preserve">y =</w:t>
+      </w:r>
+      <w:r>
+        <w:rPr>
+          <w:rStyle w:val="NormalTok"/>
+        </w:rPr>
+        <w:t xml:space="preserve"> </w:t>
+      </w:r>
+      <w:r>
+        <w:rPr>
+          <w:rStyle w:val="KeywordTok"/>
+        </w:rPr>
+        <w:t xml:space="preserve">list</w:t>
+      </w:r>
+      <w:r>
+        <w:rPr>
+          <w:rStyle w:val="NormalTok"/>
+        </w:rPr>
+        <w:t xml:space="preserve">(</w:t>
+      </w:r>
+      <w:r>
+        <w:rPr>
+          <w:rStyle w:val="DataTypeTok"/>
+        </w:rPr>
+        <w:t xml:space="preserve">relation =</w:t>
+      </w:r>
+      <w:r>
+        <w:rPr>
+          <w:rStyle w:val="NormalTok"/>
+        </w:rPr>
+        <w:t xml:space="preserve"> </w:t>
+      </w:r>
+      <w:r>
+        <w:rPr>
+          <w:rStyle w:val="StringTok"/>
+        </w:rPr>
+        <w:t xml:space="preserve">"free"</w:t>
+      </w:r>
+      <w:r>
+        <w:rPr>
+          <w:rStyle w:val="NormalTok"/>
+        </w:rPr>
+        <w:t xml:space="preserve">)),</w:t>
+      </w:r>
+      <w:r>
+        <w:br/>
+      </w:r>
+      <w:r>
+        <w:rPr>
+          <w:rStyle w:val="NormalTok"/>
+        </w:rPr>
+        <w:t xml:space="preserve">            </w:t>
+      </w:r>
+      <w:r>
+        <w:rPr>
+          <w:rStyle w:val="DataTypeTok"/>
+        </w:rPr>
+        <w:t xml:space="preserve">plot =</w:t>
+      </w:r>
+      <w:r>
+        <w:rPr>
+          <w:rStyle w:val="NormalTok"/>
+        </w:rPr>
+        <w:t xml:space="preserve"> </w:t>
+      </w:r>
+      <w:r>
+        <w:rPr>
+          <w:rStyle w:val="StringTok"/>
+        </w:rPr>
+        <w:t xml:space="preserve">"density"</w:t>
+      </w:r>
+      <w:r>
+        <w:rPr>
+          <w:rStyle w:val="NormalTok"/>
+        </w:rPr>
+        <w:t xml:space="preserve">, </w:t>
+      </w:r>
+      <w:r>
+        <w:rPr>
+          <w:rStyle w:val="DataTypeTok"/>
+        </w:rPr>
+        <w:t xml:space="preserve">pch =</w:t>
+      </w:r>
+      <w:r>
+        <w:rPr>
+          <w:rStyle w:val="NormalTok"/>
+        </w:rPr>
+        <w:t xml:space="preserve"> </w:t>
+      </w:r>
+      <w:r>
+        <w:rPr>
+          <w:rStyle w:val="StringTok"/>
+        </w:rPr>
+        <w:t xml:space="preserve">"|"</w:t>
+      </w:r>
+      <w:r>
+        <w:rPr>
+          <w:rStyle w:val="NormalTok"/>
+        </w:rPr>
+        <w:t xml:space="preserve">, </w:t>
+      </w:r>
+      <w:r>
+        <w:rPr>
+          <w:rStyle w:val="DataTypeTok"/>
+        </w:rPr>
+        <w:t xml:space="preserve">auto.key =</w:t>
+      </w:r>
+      <w:r>
+        <w:rPr>
+          <w:rStyle w:val="NormalTok"/>
+        </w:rPr>
+        <w:t xml:space="preserve"> </w:t>
+      </w:r>
+      <w:r>
+        <w:rPr>
+          <w:rStyle w:val="KeywordTok"/>
+        </w:rPr>
+        <w:t xml:space="preserve">list</w:t>
+      </w:r>
+      <w:r>
+        <w:rPr>
+          <w:rStyle w:val="NormalTok"/>
+        </w:rPr>
+        <w:t xml:space="preserve">(</w:t>
+      </w:r>
+      <w:r>
+        <w:rPr>
+          <w:rStyle w:val="DataTypeTok"/>
+        </w:rPr>
+        <w:t xml:space="preserve">columns =</w:t>
+      </w:r>
+      <w:r>
+        <w:rPr>
+          <w:rStyle w:val="NormalTok"/>
+        </w:rPr>
+        <w:t xml:space="preserve"> </w:t>
+      </w:r>
+      <w:r>
+        <w:rPr>
+          <w:rStyle w:val="DecValTok"/>
+        </w:rPr>
+        <w:t xml:space="preserve">2</w:t>
+      </w:r>
+      <w:r>
+        <w:rPr>
+          <w:rStyle w:val="NormalTok"/>
+        </w:rPr>
+        <w:t xml:space="preserve">))</w:t>
+      </w:r>
     </w:p>
     <w:p>
       <w:pPr>
         <w:pStyle w:val="FirstParagraph"/>
-      </w:pPr>
-      <w:r>
-        <w:t xml:space="preserve">You can also embed plots, for example:</w:t>
-      </w:r>
-    </w:p>
-    <w:p>
-      <w:pPr>
-        <w:pStyle w:val="BodyText"/>
       </w:pPr>
       <w:r>
         <w:drawing>
@@ -201,13 +944,13 @@
               <a:graphicData uri="http://schemas.openxmlformats.org/drawingml/2006/picture">
                 <pic:pic>
                   <pic:nvPicPr>
-                    <pic:cNvPr descr="final_project_p8106_files/figure-docx/pressure-1.png" id="0" name="Picture"/>
+                    <pic:cNvPr descr="final_project_p8106_files/figure-docx/unnamed-chunk-1-1.png" id="0" name="Picture"/>
                     <pic:cNvPicPr>
                       <a:picLocks noChangeArrowheads="1" noChangeAspect="1"/>
                     </pic:cNvPicPr>
                   </pic:nvPicPr>
                   <pic:blipFill>
-                    <a:blip r:embed="rId23"/>
+                    <a:blip r:embed="rId21"/>
                     <a:stretch>
                       <a:fillRect/>
                     </a:stretch>
@@ -236,25 +979,537 @@
     </w:p>
     <w:p>
       <w:pPr>
-        <w:pStyle w:val="BodyText"/>
+        <w:pStyle w:val="Heading2"/>
       </w:pPr>
-      <w:r>
-        <w:t xml:space="preserve">Note that the</w:t>
-      </w:r>
-      <w:r>
-        <w:t xml:space="preserve"> </w:t>
-      </w:r>
-      <w:r>
-        <w:rPr>
-          <w:rStyle w:val="VerbatimChar"/>
-        </w:rPr>
-        <w:t xml:space="preserve">echo = FALSE</w:t>
-      </w:r>
-      <w:r>
-        <w:t xml:space="preserve"> </w:t>
-      </w:r>
-      <w:r>
-        <w:t xml:space="preserve">parameter was added to the code chunk to prevent printing of the R code that generated the plot.</w:t>
+      <w:bookmarkStart w:id="22" w:name="create-data-partition"/>
+      <w:r>
+        <w:t xml:space="preserve">Create Data Partition</w:t>
+      </w:r>
+      <w:bookmarkEnd w:id="22"/>
+    </w:p>
+    <w:p>
+      <w:pPr>
+        <w:pStyle w:val="SourceCode"/>
+      </w:pPr>
+      <w:r>
+        <w:rPr>
+          <w:rStyle w:val="KeywordTok"/>
+        </w:rPr>
+        <w:t xml:space="preserve">set.seed</w:t>
+      </w:r>
+      <w:r>
+        <w:rPr>
+          <w:rStyle w:val="NormalTok"/>
+        </w:rPr>
+        <w:t xml:space="preserve">(</w:t>
+      </w:r>
+      <w:r>
+        <w:rPr>
+          <w:rStyle w:val="DecValTok"/>
+        </w:rPr>
+        <w:t xml:space="preserve">2</w:t>
+      </w:r>
+      <w:r>
+        <w:rPr>
+          <w:rStyle w:val="NormalTok"/>
+        </w:rPr>
+        <w:t xml:space="preserve">)</w:t>
+      </w:r>
+      <w:r>
+        <w:br/>
+      </w:r>
+      <w:r>
+        <w:br/>
+      </w:r>
+      <w:r>
+        <w:rPr>
+          <w:rStyle w:val="NormalTok"/>
+        </w:rPr>
+        <w:t xml:space="preserve">train_rows =</w:t>
+      </w:r>
+      <w:r>
+        <w:rPr>
+          <w:rStyle w:val="StringTok"/>
+        </w:rPr>
+        <w:t xml:space="preserve"> </w:t>
+      </w:r>
+      <w:r>
+        <w:rPr>
+          <w:rStyle w:val="KeywordTok"/>
+        </w:rPr>
+        <w:t xml:space="preserve">createDataPartition</w:t>
+      </w:r>
+      <w:r>
+        <w:rPr>
+          <w:rStyle w:val="NormalTok"/>
+        </w:rPr>
+        <w:t xml:space="preserve">(</w:t>
+      </w:r>
+      <w:r>
+        <w:rPr>
+          <w:rStyle w:val="DataTypeTok"/>
+        </w:rPr>
+        <w:t xml:space="preserve">y =</w:t>
+      </w:r>
+      <w:r>
+        <w:rPr>
+          <w:rStyle w:val="NormalTok"/>
+        </w:rPr>
+        <w:t xml:space="preserve"> nhanes</w:t>
+      </w:r>
+      <w:r>
+        <w:rPr>
+          <w:rStyle w:val="OperatorTok"/>
+        </w:rPr>
+        <w:t xml:space="preserve">$</w:t>
+      </w:r>
+      <w:r>
+        <w:rPr>
+          <w:rStyle w:val="NormalTok"/>
+        </w:rPr>
+        <w:t xml:space="preserve">diabetes,</w:t>
+      </w:r>
+      <w:r>
+        <w:rPr>
+          <w:rStyle w:val="DataTypeTok"/>
+        </w:rPr>
+        <w:t xml:space="preserve">p =</w:t>
+      </w:r>
+      <w:r>
+        <w:rPr>
+          <w:rStyle w:val="NormalTok"/>
+        </w:rPr>
+        <w:t xml:space="preserve"> </w:t>
+      </w:r>
+      <w:r>
+        <w:rPr>
+          <w:rStyle w:val="FloatTok"/>
+        </w:rPr>
+        <w:t xml:space="preserve">0.7</w:t>
+      </w:r>
+      <w:r>
+        <w:rPr>
+          <w:rStyle w:val="NormalTok"/>
+        </w:rPr>
+        <w:t xml:space="preserve">,</w:t>
+      </w:r>
+      <w:r>
+        <w:rPr>
+          <w:rStyle w:val="DataTypeTok"/>
+        </w:rPr>
+        <w:t xml:space="preserve">list =</w:t>
+      </w:r>
+      <w:r>
+        <w:rPr>
+          <w:rStyle w:val="NormalTok"/>
+        </w:rPr>
+        <w:t xml:space="preserve"> </w:t>
+      </w:r>
+      <w:r>
+        <w:rPr>
+          <w:rStyle w:val="OtherTok"/>
+        </w:rPr>
+        <w:t xml:space="preserve">FALSE</w:t>
+      </w:r>
+      <w:r>
+        <w:rPr>
+          <w:rStyle w:val="NormalTok"/>
+        </w:rPr>
+        <w:t xml:space="preserve">)</w:t>
+      </w:r>
+      <w:r>
+        <w:br/>
+      </w:r>
+      <w:r>
+        <w:rPr>
+          <w:rStyle w:val="NormalTok"/>
+        </w:rPr>
+        <w:t xml:space="preserve">train =</w:t>
+      </w:r>
+      <w:r>
+        <w:rPr>
+          <w:rStyle w:val="StringTok"/>
+        </w:rPr>
+        <w:t xml:space="preserve"> </w:t>
+      </w:r>
+      <w:r>
+        <w:rPr>
+          <w:rStyle w:val="NormalTok"/>
+        </w:rPr>
+        <w:t xml:space="preserve">nhanes[train_rows, ]</w:t>
+      </w:r>
+    </w:p>
+    <w:p>
+      <w:pPr>
+        <w:pStyle w:val="SourceCode"/>
+      </w:pPr>
+      <w:r>
+        <w:rPr>
+          <w:rStyle w:val="VerbatimChar"/>
+        </w:rPr>
+        <w:t xml:space="preserve">## Warning: The `i` argument of ``[`()` can't be a matrix as of tibble 3.0.0.</w:t>
+      </w:r>
+      <w:r>
+        <w:br/>
+      </w:r>
+      <w:r>
+        <w:rPr>
+          <w:rStyle w:val="VerbatimChar"/>
+        </w:rPr>
+        <w:t xml:space="preserve">## Convert to a vector.</w:t>
+      </w:r>
+      <w:r>
+        <w:br/>
+      </w:r>
+      <w:r>
+        <w:rPr>
+          <w:rStyle w:val="VerbatimChar"/>
+        </w:rPr>
+        <w:t xml:space="preserve">## This warning is displayed once every 8 hours.</w:t>
+      </w:r>
+      <w:r>
+        <w:br/>
+      </w:r>
+      <w:r>
+        <w:rPr>
+          <w:rStyle w:val="VerbatimChar"/>
+        </w:rPr>
+        <w:t xml:space="preserve">## Call `lifecycle::last_warnings()` to see where this warning was generated.</w:t>
+      </w:r>
+    </w:p>
+    <w:p>
+      <w:pPr>
+        <w:pStyle w:val="SourceCode"/>
+      </w:pPr>
+      <w:r>
+        <w:rPr>
+          <w:rStyle w:val="NormalTok"/>
+        </w:rPr>
+        <w:t xml:space="preserve">test =</w:t>
+      </w:r>
+      <w:r>
+        <w:rPr>
+          <w:rStyle w:val="StringTok"/>
+        </w:rPr>
+        <w:t xml:space="preserve"> </w:t>
+      </w:r>
+      <w:r>
+        <w:rPr>
+          <w:rStyle w:val="NormalTok"/>
+        </w:rPr>
+        <w:t xml:space="preserve">nhanes[</w:t>
+      </w:r>
+      <w:r>
+        <w:rPr>
+          <w:rStyle w:val="OperatorTok"/>
+        </w:rPr>
+        <w:t xml:space="preserve">-</w:t>
+      </w:r>
+      <w:r>
+        <w:rPr>
+          <w:rStyle w:val="NormalTok"/>
+        </w:rPr>
+        <w:t xml:space="preserve">train_rows, ]</w:t>
+      </w:r>
+      <w:r>
+        <w:br/>
+      </w:r>
+      <w:r>
+        <w:br/>
+      </w:r>
+      <w:r>
+        <w:rPr>
+          <w:rStyle w:val="NormalTok"/>
+        </w:rPr>
+        <w:t xml:space="preserve">x =</w:t>
+      </w:r>
+      <w:r>
+        <w:rPr>
+          <w:rStyle w:val="StringTok"/>
+        </w:rPr>
+        <w:t xml:space="preserve"> </w:t>
+      </w:r>
+      <w:r>
+        <w:rPr>
+          <w:rStyle w:val="KeywordTok"/>
+        </w:rPr>
+        <w:t xml:space="preserve">model.matrix</w:t>
+      </w:r>
+      <w:r>
+        <w:rPr>
+          <w:rStyle w:val="NormalTok"/>
+        </w:rPr>
+        <w:t xml:space="preserve">(diabetes </w:t>
+      </w:r>
+      <w:r>
+        <w:rPr>
+          <w:rStyle w:val="OperatorTok"/>
+        </w:rPr>
+        <w:t xml:space="preserve">~</w:t>
+      </w:r>
+      <w:r>
+        <w:rPr>
+          <w:rStyle w:val="StringTok"/>
+        </w:rPr>
+        <w:t xml:space="preserve"> </w:t>
+      </w:r>
+      <w:r>
+        <w:rPr>
+          <w:rStyle w:val="NormalTok"/>
+        </w:rPr>
+        <w:t xml:space="preserve">., train)[ ,</w:t>
+      </w:r>
+      <w:r>
+        <w:rPr>
+          <w:rStyle w:val="OperatorTok"/>
+        </w:rPr>
+        <w:t xml:space="preserve">-</w:t>
+      </w:r>
+      <w:r>
+        <w:rPr>
+          <w:rStyle w:val="DecValTok"/>
+        </w:rPr>
+        <w:t xml:space="preserve">1</w:t>
+      </w:r>
+      <w:r>
+        <w:rPr>
+          <w:rStyle w:val="NormalTok"/>
+        </w:rPr>
+        <w:t xml:space="preserve">]</w:t>
+      </w:r>
+      <w:r>
+        <w:br/>
+      </w:r>
+      <w:r>
+        <w:rPr>
+          <w:rStyle w:val="NormalTok"/>
+        </w:rPr>
+        <w:t xml:space="preserve">y =</w:t>
+      </w:r>
+      <w:r>
+        <w:rPr>
+          <w:rStyle w:val="StringTok"/>
+        </w:rPr>
+        <w:t xml:space="preserve"> </w:t>
+      </w:r>
+      <w:r>
+        <w:rPr>
+          <w:rStyle w:val="NormalTok"/>
+        </w:rPr>
+        <w:t xml:space="preserve">train</w:t>
+      </w:r>
+      <w:r>
+        <w:rPr>
+          <w:rStyle w:val="OperatorTok"/>
+        </w:rPr>
+        <w:t xml:space="preserve">$</w:t>
+      </w:r>
+      <w:r>
+        <w:rPr>
+          <w:rStyle w:val="NormalTok"/>
+        </w:rPr>
+        <w:t xml:space="preserve">diabetes</w:t>
+      </w:r>
+      <w:r>
+        <w:br/>
+      </w:r>
+      <w:r>
+        <w:br/>
+      </w:r>
+      <w:r>
+        <w:rPr>
+          <w:rStyle w:val="NormalTok"/>
+        </w:rPr>
+        <w:t xml:space="preserve">x2 =</w:t>
+      </w:r>
+      <w:r>
+        <w:rPr>
+          <w:rStyle w:val="StringTok"/>
+        </w:rPr>
+        <w:t xml:space="preserve"> </w:t>
+      </w:r>
+      <w:r>
+        <w:rPr>
+          <w:rStyle w:val="KeywordTok"/>
+        </w:rPr>
+        <w:t xml:space="preserve">model.matrix</w:t>
+      </w:r>
+      <w:r>
+        <w:rPr>
+          <w:rStyle w:val="NormalTok"/>
+        </w:rPr>
+        <w:t xml:space="preserve">(diabetes </w:t>
+      </w:r>
+      <w:r>
+        <w:rPr>
+          <w:rStyle w:val="OperatorTok"/>
+        </w:rPr>
+        <w:t xml:space="preserve">~</w:t>
+      </w:r>
+      <w:r>
+        <w:rPr>
+          <w:rStyle w:val="StringTok"/>
+        </w:rPr>
+        <w:t xml:space="preserve"> </w:t>
+      </w:r>
+      <w:r>
+        <w:rPr>
+          <w:rStyle w:val="NormalTok"/>
+        </w:rPr>
+        <w:t xml:space="preserve">., test)[ ,</w:t>
+      </w:r>
+      <w:r>
+        <w:rPr>
+          <w:rStyle w:val="OperatorTok"/>
+        </w:rPr>
+        <w:t xml:space="preserve">-</w:t>
+      </w:r>
+      <w:r>
+        <w:rPr>
+          <w:rStyle w:val="DecValTok"/>
+        </w:rPr>
+        <w:t xml:space="preserve">1</w:t>
+      </w:r>
+      <w:r>
+        <w:rPr>
+          <w:rStyle w:val="NormalTok"/>
+        </w:rPr>
+        <w:t xml:space="preserve">]</w:t>
+      </w:r>
+      <w:r>
+        <w:br/>
+      </w:r>
+      <w:r>
+        <w:rPr>
+          <w:rStyle w:val="NormalTok"/>
+        </w:rPr>
+        <w:t xml:space="preserve">y2 =</w:t>
+      </w:r>
+      <w:r>
+        <w:rPr>
+          <w:rStyle w:val="StringTok"/>
+        </w:rPr>
+        <w:t xml:space="preserve"> </w:t>
+      </w:r>
+      <w:r>
+        <w:rPr>
+          <w:rStyle w:val="NormalTok"/>
+        </w:rPr>
+        <w:t xml:space="preserve">test</w:t>
+      </w:r>
+      <w:r>
+        <w:rPr>
+          <w:rStyle w:val="OperatorTok"/>
+        </w:rPr>
+        <w:t xml:space="preserve">$</w:t>
+      </w:r>
+      <w:r>
+        <w:rPr>
+          <w:rStyle w:val="NormalTok"/>
+        </w:rPr>
+        <w:t xml:space="preserve">diabetes</w:t>
+      </w:r>
+      <w:r>
+        <w:br/>
+      </w:r>
+      <w:r>
+        <w:br/>
+      </w:r>
+      <w:r>
+        <w:rPr>
+          <w:rStyle w:val="NormalTok"/>
+        </w:rPr>
+        <w:t xml:space="preserve">control1 =</w:t>
+      </w:r>
+      <w:r>
+        <w:rPr>
+          <w:rStyle w:val="StringTok"/>
+        </w:rPr>
+        <w:t xml:space="preserve"> </w:t>
+      </w:r>
+      <w:r>
+        <w:rPr>
+          <w:rStyle w:val="KeywordTok"/>
+        </w:rPr>
+        <w:t xml:space="preserve">trainControl</w:t>
+      </w:r>
+      <w:r>
+        <w:rPr>
+          <w:rStyle w:val="NormalTok"/>
+        </w:rPr>
+        <w:t xml:space="preserve">(</w:t>
+      </w:r>
+      <w:r>
+        <w:rPr>
+          <w:rStyle w:val="DataTypeTok"/>
+        </w:rPr>
+        <w:t xml:space="preserve">method =</w:t>
+      </w:r>
+      <w:r>
+        <w:rPr>
+          <w:rStyle w:val="NormalTok"/>
+        </w:rPr>
+        <w:t xml:space="preserve"> </w:t>
+      </w:r>
+      <w:r>
+        <w:rPr>
+          <w:rStyle w:val="StringTok"/>
+        </w:rPr>
+        <w:t xml:space="preserve">"cv"</w:t>
+      </w:r>
+      <w:r>
+        <w:rPr>
+          <w:rStyle w:val="NormalTok"/>
+        </w:rPr>
+        <w:t xml:space="preserve">, </w:t>
+      </w:r>
+      <w:r>
+        <w:rPr>
+          <w:rStyle w:val="DataTypeTok"/>
+        </w:rPr>
+        <w:t xml:space="preserve">selectionFunction =</w:t>
+      </w:r>
+      <w:r>
+        <w:rPr>
+          <w:rStyle w:val="NormalTok"/>
+        </w:rPr>
+        <w:t xml:space="preserve"> </w:t>
+      </w:r>
+      <w:r>
+        <w:rPr>
+          <w:rStyle w:val="StringTok"/>
+        </w:rPr>
+        <w:t xml:space="preserve">"best"</w:t>
+      </w:r>
+      <w:r>
+        <w:rPr>
+          <w:rStyle w:val="NormalTok"/>
+        </w:rPr>
+        <w:t xml:space="preserve">, </w:t>
+      </w:r>
+      <w:r>
+        <w:rPr>
+          <w:rStyle w:val="DataTypeTok"/>
+        </w:rPr>
+        <w:t xml:space="preserve">sampling =</w:t>
+      </w:r>
+      <w:r>
+        <w:rPr>
+          <w:rStyle w:val="NormalTok"/>
+        </w:rPr>
+        <w:t xml:space="preserve"> </w:t>
+      </w:r>
+      <w:r>
+        <w:rPr>
+          <w:rStyle w:val="StringTok"/>
+        </w:rPr>
+        <w:t xml:space="preserve">"down"</w:t>
+      </w:r>
+      <w:r>
+        <w:rPr>
+          <w:rStyle w:val="NormalTok"/>
+        </w:rPr>
+        <w:t xml:space="preserve">)</w:t>
       </w:r>
     </w:p>
     <w:sectPr/>

</xml_diff>

<commit_message>
lasso and rf for feature selection
</commit_message>
<xml_diff>
--- a/final_project_p8106.docx
+++ b/final_project_p8106.docx
@@ -1244,6 +1244,3609 @@
           <w:rStyle w:val="NormalTok"/>
         </w:rPr>
         <w:t xml:space="preserve">)</w:t>
+      </w:r>
+    </w:p>
+    <w:p>
+      <w:pPr>
+        <w:pStyle w:val="Heading2"/>
+      </w:pPr>
+      <w:bookmarkStart w:id="22" w:name="lasso-model"/>
+      <w:r>
+        <w:t xml:space="preserve">Lasso Model</w:t>
+      </w:r>
+      <w:bookmarkEnd w:id="22"/>
+    </w:p>
+    <w:p>
+      <w:pPr>
+        <w:pStyle w:val="SourceCode"/>
+      </w:pPr>
+      <w:r>
+        <w:rPr>
+          <w:rStyle w:val="KeywordTok"/>
+        </w:rPr>
+        <w:t xml:space="preserve">set.seed</w:t>
+      </w:r>
+      <w:r>
+        <w:rPr>
+          <w:rStyle w:val="NormalTok"/>
+        </w:rPr>
+        <w:t xml:space="preserve">(</w:t>
+      </w:r>
+      <w:r>
+        <w:rPr>
+          <w:rStyle w:val="DecValTok"/>
+        </w:rPr>
+        <w:t xml:space="preserve">2</w:t>
+      </w:r>
+      <w:r>
+        <w:rPr>
+          <w:rStyle w:val="NormalTok"/>
+        </w:rPr>
+        <w:t xml:space="preserve">)</w:t>
+      </w:r>
+      <w:r>
+        <w:br/>
+      </w:r>
+      <w:r>
+        <w:rPr>
+          <w:rStyle w:val="NormalTok"/>
+        </w:rPr>
+        <w:t xml:space="preserve">lasso_fit =</w:t>
+      </w:r>
+      <w:r>
+        <w:rPr>
+          <w:rStyle w:val="StringTok"/>
+        </w:rPr>
+        <w:t xml:space="preserve"> </w:t>
+      </w:r>
+      <w:r>
+        <w:rPr>
+          <w:rStyle w:val="KeywordTok"/>
+        </w:rPr>
+        <w:t xml:space="preserve">train</w:t>
+      </w:r>
+      <w:r>
+        <w:rPr>
+          <w:rStyle w:val="NormalTok"/>
+        </w:rPr>
+        <w:t xml:space="preserve">(x, y, </w:t>
+      </w:r>
+      <w:r>
+        <w:br/>
+      </w:r>
+      <w:r>
+        <w:rPr>
+          <w:rStyle w:val="NormalTok"/>
+        </w:rPr>
+        <w:t xml:space="preserve">                   </w:t>
+      </w:r>
+      <w:r>
+        <w:rPr>
+          <w:rStyle w:val="DataTypeTok"/>
+        </w:rPr>
+        <w:t xml:space="preserve">method =</w:t>
+      </w:r>
+      <w:r>
+        <w:rPr>
+          <w:rStyle w:val="NormalTok"/>
+        </w:rPr>
+        <w:t xml:space="preserve"> </w:t>
+      </w:r>
+      <w:r>
+        <w:rPr>
+          <w:rStyle w:val="StringTok"/>
+        </w:rPr>
+        <w:t xml:space="preserve">"glmnet"</w:t>
+      </w:r>
+      <w:r>
+        <w:rPr>
+          <w:rStyle w:val="NormalTok"/>
+        </w:rPr>
+        <w:t xml:space="preserve">,</w:t>
+      </w:r>
+      <w:r>
+        <w:br/>
+      </w:r>
+      <w:r>
+        <w:rPr>
+          <w:rStyle w:val="NormalTok"/>
+        </w:rPr>
+        <w:t xml:space="preserve">                   </w:t>
+      </w:r>
+      <w:r>
+        <w:rPr>
+          <w:rStyle w:val="DataTypeTok"/>
+        </w:rPr>
+        <w:t xml:space="preserve">tuneGrid =</w:t>
+      </w:r>
+      <w:r>
+        <w:rPr>
+          <w:rStyle w:val="NormalTok"/>
+        </w:rPr>
+        <w:t xml:space="preserve"> </w:t>
+      </w:r>
+      <w:r>
+        <w:rPr>
+          <w:rStyle w:val="KeywordTok"/>
+        </w:rPr>
+        <w:t xml:space="preserve">expand.grid</w:t>
+      </w:r>
+      <w:r>
+        <w:rPr>
+          <w:rStyle w:val="NormalTok"/>
+        </w:rPr>
+        <w:t xml:space="preserve">(</w:t>
+      </w:r>
+      <w:r>
+        <w:rPr>
+          <w:rStyle w:val="DataTypeTok"/>
+        </w:rPr>
+        <w:t xml:space="preserve">alpha =</w:t>
+      </w:r>
+      <w:r>
+        <w:rPr>
+          <w:rStyle w:val="NormalTok"/>
+        </w:rPr>
+        <w:t xml:space="preserve"> </w:t>
+      </w:r>
+      <w:r>
+        <w:rPr>
+          <w:rStyle w:val="DecValTok"/>
+        </w:rPr>
+        <w:t xml:space="preserve">1</w:t>
+      </w:r>
+      <w:r>
+        <w:rPr>
+          <w:rStyle w:val="NormalTok"/>
+        </w:rPr>
+        <w:t xml:space="preserve">, </w:t>
+      </w:r>
+      <w:r>
+        <w:rPr>
+          <w:rStyle w:val="DataTypeTok"/>
+        </w:rPr>
+        <w:t xml:space="preserve">lambda =</w:t>
+      </w:r>
+      <w:r>
+        <w:rPr>
+          <w:rStyle w:val="NormalTok"/>
+        </w:rPr>
+        <w:t xml:space="preserve"> </w:t>
+      </w:r>
+      <w:r>
+        <w:rPr>
+          <w:rStyle w:val="KeywordTok"/>
+        </w:rPr>
+        <w:t xml:space="preserve">exp</w:t>
+      </w:r>
+      <w:r>
+        <w:rPr>
+          <w:rStyle w:val="NormalTok"/>
+        </w:rPr>
+        <w:t xml:space="preserve">(</w:t>
+      </w:r>
+      <w:r>
+        <w:rPr>
+          <w:rStyle w:val="KeywordTok"/>
+        </w:rPr>
+        <w:t xml:space="preserve">seq</w:t>
+      </w:r>
+      <w:r>
+        <w:rPr>
+          <w:rStyle w:val="NormalTok"/>
+        </w:rPr>
+        <w:t xml:space="preserve">(</w:t>
+      </w:r>
+      <w:r>
+        <w:rPr>
+          <w:rStyle w:val="OperatorTok"/>
+        </w:rPr>
+        <w:t xml:space="preserve">-</w:t>
+      </w:r>
+      <w:r>
+        <w:rPr>
+          <w:rStyle w:val="DecValTok"/>
+        </w:rPr>
+        <w:t xml:space="preserve">20</w:t>
+      </w:r>
+      <w:r>
+        <w:rPr>
+          <w:rStyle w:val="NormalTok"/>
+        </w:rPr>
+        <w:t xml:space="preserve">, </w:t>
+      </w:r>
+      <w:r>
+        <w:rPr>
+          <w:rStyle w:val="DecValTok"/>
+        </w:rPr>
+        <w:t xml:space="preserve">20</w:t>
+      </w:r>
+      <w:r>
+        <w:rPr>
+          <w:rStyle w:val="NormalTok"/>
+        </w:rPr>
+        <w:t xml:space="preserve">,</w:t>
+      </w:r>
+      <w:r>
+        <w:rPr>
+          <w:rStyle w:val="DataTypeTok"/>
+        </w:rPr>
+        <w:t xml:space="preserve">length=</w:t>
+      </w:r>
+      <w:r>
+        <w:rPr>
+          <w:rStyle w:val="DecValTok"/>
+        </w:rPr>
+        <w:t xml:space="preserve">100</w:t>
+      </w:r>
+      <w:r>
+        <w:rPr>
+          <w:rStyle w:val="NormalTok"/>
+        </w:rPr>
+        <w:t xml:space="preserve">))),</w:t>
+      </w:r>
+      <w:r>
+        <w:br/>
+      </w:r>
+      <w:r>
+        <w:rPr>
+          <w:rStyle w:val="NormalTok"/>
+        </w:rPr>
+        <w:t xml:space="preserve">                   </w:t>
+      </w:r>
+      <w:r>
+        <w:rPr>
+          <w:rStyle w:val="DataTypeTok"/>
+        </w:rPr>
+        <w:t xml:space="preserve">trControl =</w:t>
+      </w:r>
+      <w:r>
+        <w:rPr>
+          <w:rStyle w:val="NormalTok"/>
+        </w:rPr>
+        <w:t xml:space="preserve"> control1,</w:t>
+      </w:r>
+      <w:r>
+        <w:br/>
+      </w:r>
+      <w:r>
+        <w:rPr>
+          <w:rStyle w:val="NormalTok"/>
+        </w:rPr>
+        <w:t xml:space="preserve">                   </w:t>
+      </w:r>
+      <w:r>
+        <w:rPr>
+          <w:rStyle w:val="DataTypeTok"/>
+        </w:rPr>
+        <w:t xml:space="preserve">preProcess=</w:t>
+      </w:r>
+      <w:r>
+        <w:rPr>
+          <w:rStyle w:val="KeywordTok"/>
+        </w:rPr>
+        <w:t xml:space="preserve">c</w:t>
+      </w:r>
+      <w:r>
+        <w:rPr>
+          <w:rStyle w:val="NormalTok"/>
+        </w:rPr>
+        <w:t xml:space="preserve">(</w:t>
+      </w:r>
+      <w:r>
+        <w:rPr>
+          <w:rStyle w:val="StringTok"/>
+        </w:rPr>
+        <w:t xml:space="preserve">"center"</w:t>
+      </w:r>
+      <w:r>
+        <w:rPr>
+          <w:rStyle w:val="NormalTok"/>
+        </w:rPr>
+        <w:t xml:space="preserve">, </w:t>
+      </w:r>
+      <w:r>
+        <w:rPr>
+          <w:rStyle w:val="StringTok"/>
+        </w:rPr>
+        <w:t xml:space="preserve">"scale"</w:t>
+      </w:r>
+      <w:r>
+        <w:rPr>
+          <w:rStyle w:val="NormalTok"/>
+        </w:rPr>
+        <w:t xml:space="preserve">),</w:t>
+      </w:r>
+      <w:r>
+        <w:br/>
+      </w:r>
+      <w:r>
+        <w:rPr>
+          <w:rStyle w:val="NormalTok"/>
+        </w:rPr>
+        <w:t xml:space="preserve">                   </w:t>
+      </w:r>
+      <w:r>
+        <w:rPr>
+          <w:rStyle w:val="DataTypeTok"/>
+        </w:rPr>
+        <w:t xml:space="preserve">family =</w:t>
+      </w:r>
+      <w:r>
+        <w:rPr>
+          <w:rStyle w:val="NormalTok"/>
+        </w:rPr>
+        <w:t xml:space="preserve"> </w:t>
+      </w:r>
+      <w:r>
+        <w:rPr>
+          <w:rStyle w:val="StringTok"/>
+        </w:rPr>
+        <w:t xml:space="preserve">"binomial"</w:t>
+      </w:r>
+      <w:r>
+        <w:rPr>
+          <w:rStyle w:val="NormalTok"/>
+        </w:rPr>
+        <w:t xml:space="preserve">) </w:t>
+      </w:r>
+      <w:r>
+        <w:br/>
+      </w:r>
+      <w:r>
+        <w:br/>
+      </w:r>
+      <w:r>
+        <w:rPr>
+          <w:rStyle w:val="CommentTok"/>
+        </w:rPr>
+        <w:t xml:space="preserve">#Print the values of alpha and lambda that gave best prediction</w:t>
+      </w:r>
+      <w:r>
+        <w:br/>
+      </w:r>
+      <w:r>
+        <w:rPr>
+          <w:rStyle w:val="NormalTok"/>
+        </w:rPr>
+        <w:t xml:space="preserve">lasso_fit</w:t>
+      </w:r>
+      <w:r>
+        <w:rPr>
+          <w:rStyle w:val="OperatorTok"/>
+        </w:rPr>
+        <w:t xml:space="preserve">$</w:t>
+      </w:r>
+      <w:r>
+        <w:rPr>
+          <w:rStyle w:val="NormalTok"/>
+        </w:rPr>
+        <w:t xml:space="preserve">bestTune</w:t>
+      </w:r>
+    </w:p>
+    <w:p>
+      <w:pPr>
+        <w:pStyle w:val="SourceCode"/>
+      </w:pPr>
+      <w:r>
+        <w:rPr>
+          <w:rStyle w:val="VerbatimChar"/>
+        </w:rPr>
+        <w:t xml:space="preserve">##    alpha       lambda</w:t>
+      </w:r>
+      <w:r>
+        <w:br/>
+      </w:r>
+      <w:r>
+        <w:rPr>
+          <w:rStyle w:val="VerbatimChar"/>
+        </w:rPr>
+        <w:t xml:space="preserve">## 29     1 0.0001687877</w:t>
+      </w:r>
+    </w:p>
+    <w:p>
+      <w:pPr>
+        <w:pStyle w:val="SourceCode"/>
+      </w:pPr>
+      <w:r>
+        <w:rPr>
+          <w:rStyle w:val="CommentTok"/>
+        </w:rPr>
+        <w:t xml:space="preserve">#Print all of the options examined</w:t>
+      </w:r>
+      <w:r>
+        <w:br/>
+      </w:r>
+      <w:r>
+        <w:rPr>
+          <w:rStyle w:val="NormalTok"/>
+        </w:rPr>
+        <w:t xml:space="preserve">lasso_fit</w:t>
+      </w:r>
+      <w:r>
+        <w:rPr>
+          <w:rStyle w:val="OperatorTok"/>
+        </w:rPr>
+        <w:t xml:space="preserve">$</w:t>
+      </w:r>
+      <w:r>
+        <w:rPr>
+          <w:rStyle w:val="NormalTok"/>
+        </w:rPr>
+        <w:t xml:space="preserve">results</w:t>
+      </w:r>
+    </w:p>
+    <w:p>
+      <w:pPr>
+        <w:pStyle w:val="SourceCode"/>
+      </w:pPr>
+      <w:r>
+        <w:rPr>
+          <w:rStyle w:val="VerbatimChar"/>
+        </w:rPr>
+        <w:t xml:space="preserve">##     alpha       lambda  Accuracy     Kappa AccuracySD    KappaSD</w:t>
+      </w:r>
+      <w:r>
+        <w:br/>
+      </w:r>
+      <w:r>
+        <w:rPr>
+          <w:rStyle w:val="VerbatimChar"/>
+        </w:rPr>
+        <w:t xml:space="preserve">## 1       1 2.061154e-09 0.7389215 0.2215589 0.03900975 0.05610940</w:t>
+      </w:r>
+      <w:r>
+        <w:br/>
+      </w:r>
+      <w:r>
+        <w:rPr>
+          <w:rStyle w:val="VerbatimChar"/>
+        </w:rPr>
+        <w:t xml:space="preserve">## 2       1 3.087329e-09 0.7389215 0.2215589 0.03900975 0.05610940</w:t>
+      </w:r>
+      <w:r>
+        <w:br/>
+      </w:r>
+      <w:r>
+        <w:rPr>
+          <w:rStyle w:val="VerbatimChar"/>
+        </w:rPr>
+        <w:t xml:space="preserve">## 3       1 4.624400e-09 0.7389215 0.2215589 0.03900975 0.05610940</w:t>
+      </w:r>
+      <w:r>
+        <w:br/>
+      </w:r>
+      <w:r>
+        <w:rPr>
+          <w:rStyle w:val="VerbatimChar"/>
+        </w:rPr>
+        <w:t xml:space="preserve">## 4       1 6.926725e-09 0.7389215 0.2215589 0.03900975 0.05610940</w:t>
+      </w:r>
+      <w:r>
+        <w:br/>
+      </w:r>
+      <w:r>
+        <w:rPr>
+          <w:rStyle w:val="VerbatimChar"/>
+        </w:rPr>
+        <w:t xml:space="preserve">## 5       1 1.037529e-08 0.7389215 0.2215589 0.03900975 0.05610940</w:t>
+      </w:r>
+      <w:r>
+        <w:br/>
+      </w:r>
+      <w:r>
+        <w:rPr>
+          <w:rStyle w:val="VerbatimChar"/>
+        </w:rPr>
+        <w:t xml:space="preserve">## 6       1 1.554078e-08 0.7389215 0.2215589 0.03900975 0.05610940</w:t>
+      </w:r>
+      <w:r>
+        <w:br/>
+      </w:r>
+      <w:r>
+        <w:rPr>
+          <w:rStyle w:val="VerbatimChar"/>
+        </w:rPr>
+        <w:t xml:space="preserve">## 7       1 2.327799e-08 0.7389215 0.2215589 0.03900975 0.05610940</w:t>
+      </w:r>
+      <w:r>
+        <w:br/>
+      </w:r>
+      <w:r>
+        <w:rPr>
+          <w:rStyle w:val="VerbatimChar"/>
+        </w:rPr>
+        <w:t xml:space="preserve">## 8       1 3.486727e-08 0.7389215 0.2215589 0.03900975 0.05610940</w:t>
+      </w:r>
+      <w:r>
+        <w:br/>
+      </w:r>
+      <w:r>
+        <w:rPr>
+          <w:rStyle w:val="VerbatimChar"/>
+        </w:rPr>
+        <w:t xml:space="preserve">## 9       1 5.222645e-08 0.7389215 0.2215589 0.03900975 0.05610940</w:t>
+      </w:r>
+      <w:r>
+        <w:br/>
+      </w:r>
+      <w:r>
+        <w:rPr>
+          <w:rStyle w:val="VerbatimChar"/>
+        </w:rPr>
+        <w:t xml:space="preserve">## 10      1 7.822814e-08 0.7389215 0.2215589 0.03900975 0.05610940</w:t>
+      </w:r>
+      <w:r>
+        <w:br/>
+      </w:r>
+      <w:r>
+        <w:rPr>
+          <w:rStyle w:val="VerbatimChar"/>
+        </w:rPr>
+        <w:t xml:space="preserve">## 11      1 1.171752e-07 0.7389215 0.2215589 0.03900975 0.05610940</w:t>
+      </w:r>
+      <w:r>
+        <w:br/>
+      </w:r>
+      <w:r>
+        <w:rPr>
+          <w:rStyle w:val="VerbatimChar"/>
+        </w:rPr>
+        <w:t xml:space="preserve">## 12      1 1.755125e-07 0.7389215 0.2215589 0.03900975 0.05610940</w:t>
+      </w:r>
+      <w:r>
+        <w:br/>
+      </w:r>
+      <w:r>
+        <w:rPr>
+          <w:rStyle w:val="VerbatimChar"/>
+        </w:rPr>
+        <w:t xml:space="preserve">## 13      1 2.628939e-07 0.7389215 0.2215589 0.03900975 0.05610940</w:t>
+      </w:r>
+      <w:r>
+        <w:br/>
+      </w:r>
+      <w:r>
+        <w:rPr>
+          <w:rStyle w:val="VerbatimChar"/>
+        </w:rPr>
+        <w:t xml:space="preserve">## 14      1 3.937795e-07 0.7389215 0.2215589 0.03900975 0.05610940</w:t>
+      </w:r>
+      <w:r>
+        <w:br/>
+      </w:r>
+      <w:r>
+        <w:rPr>
+          <w:rStyle w:val="VerbatimChar"/>
+        </w:rPr>
+        <w:t xml:space="preserve">## 15      1 5.898283e-07 0.7389215 0.2215589 0.03900975 0.05610940</w:t>
+      </w:r>
+      <w:r>
+        <w:br/>
+      </w:r>
+      <w:r>
+        <w:rPr>
+          <w:rStyle w:val="VerbatimChar"/>
+        </w:rPr>
+        <w:t xml:space="preserve">## 16      1 8.834829e-07 0.7389215 0.2215589 0.03900975 0.05610940</w:t>
+      </w:r>
+      <w:r>
+        <w:br/>
+      </w:r>
+      <w:r>
+        <w:rPr>
+          <w:rStyle w:val="VerbatimChar"/>
+        </w:rPr>
+        <w:t xml:space="preserve">## 17      1 1.323338e-06 0.7389215 0.2215589 0.03900975 0.05610940</w:t>
+      </w:r>
+      <w:r>
+        <w:br/>
+      </w:r>
+      <w:r>
+        <w:rPr>
+          <w:rStyle w:val="VerbatimChar"/>
+        </w:rPr>
+        <w:t xml:space="preserve">## 18      1 1.982180e-06 0.7389215 0.2215589 0.03900975 0.05610940</w:t>
+      </w:r>
+      <w:r>
+        <w:br/>
+      </w:r>
+      <w:r>
+        <w:rPr>
+          <w:rStyle w:val="VerbatimChar"/>
+        </w:rPr>
+        <w:t xml:space="preserve">## 19      1 2.969038e-06 0.7389215 0.2215589 0.03900975 0.05610940</w:t>
+      </w:r>
+      <w:r>
+        <w:br/>
+      </w:r>
+      <w:r>
+        <w:rPr>
+          <w:rStyle w:val="VerbatimChar"/>
+        </w:rPr>
+        <w:t xml:space="preserve">## 20      1 4.447216e-06 0.7389215 0.2215589 0.03900975 0.05610940</w:t>
+      </w:r>
+      <w:r>
+        <w:br/>
+      </w:r>
+      <w:r>
+        <w:rPr>
+          <w:rStyle w:val="VerbatimChar"/>
+        </w:rPr>
+        <w:t xml:space="preserve">## 21      1 6.661326e-06 0.7389215 0.2215589 0.03900975 0.05610940</w:t>
+      </w:r>
+      <w:r>
+        <w:br/>
+      </w:r>
+      <w:r>
+        <w:rPr>
+          <w:rStyle w:val="VerbatimChar"/>
+        </w:rPr>
+        <w:t xml:space="preserve">## 22      1 9.977764e-06 0.7389215 0.2215589 0.03900975 0.05610940</w:t>
+      </w:r>
+      <w:r>
+        <w:br/>
+      </w:r>
+      <w:r>
+        <w:rPr>
+          <w:rStyle w:val="VerbatimChar"/>
+        </w:rPr>
+        <w:t xml:space="preserve">## 23      1 1.494534e-05 0.7389215 0.2215589 0.03900975 0.05610940</w:t>
+      </w:r>
+      <w:r>
+        <w:br/>
+      </w:r>
+      <w:r>
+        <w:rPr>
+          <w:rStyle w:val="VerbatimChar"/>
+        </w:rPr>
+        <w:t xml:space="preserve">## 24      1 2.238609e-05 0.7389215 0.2215589 0.03900975 0.05610940</w:t>
+      </w:r>
+      <w:r>
+        <w:br/>
+      </w:r>
+      <w:r>
+        <w:rPr>
+          <w:rStyle w:val="VerbatimChar"/>
+        </w:rPr>
+        <w:t xml:space="preserve">## 25      1 3.353133e-05 0.7389215 0.2215589 0.03900975 0.05610940</w:t>
+      </w:r>
+      <w:r>
+        <w:br/>
+      </w:r>
+      <w:r>
+        <w:rPr>
+          <w:rStyle w:val="VerbatimChar"/>
+        </w:rPr>
+        <w:t xml:space="preserve">## 26      1 5.022539e-05 0.7389215 0.2215589 0.03900975 0.05610940</w:t>
+      </w:r>
+      <w:r>
+        <w:br/>
+      </w:r>
+      <w:r>
+        <w:rPr>
+          <w:rStyle w:val="VerbatimChar"/>
+        </w:rPr>
+        <w:t xml:space="preserve">## 27      1 7.523083e-05 0.7389215 0.2215589 0.03900975 0.05610940</w:t>
+      </w:r>
+      <w:r>
+        <w:br/>
+      </w:r>
+      <w:r>
+        <w:rPr>
+          <w:rStyle w:val="VerbatimChar"/>
+        </w:rPr>
+        <w:t xml:space="preserve">## 28      1 1.126856e-04 0.7389215 0.2215589 0.03900975 0.05610940</w:t>
+      </w:r>
+      <w:r>
+        <w:br/>
+      </w:r>
+      <w:r>
+        <w:rPr>
+          <w:rStyle w:val="VerbatimChar"/>
+        </w:rPr>
+        <w:t xml:space="preserve">## 29      1 1.687877e-04 0.7389215 0.2215589 0.03900975 0.05610940</w:t>
+      </w:r>
+      <w:r>
+        <w:br/>
+      </w:r>
+      <w:r>
+        <w:rPr>
+          <w:rStyle w:val="VerbatimChar"/>
+        </w:rPr>
+        <w:t xml:space="preserve">## 30      1 2.528211e-04 0.7377037 0.2203146 0.03911217 0.05667361</w:t>
+      </w:r>
+      <w:r>
+        <w:br/>
+      </w:r>
+      <w:r>
+        <w:rPr>
+          <w:rStyle w:val="VerbatimChar"/>
+        </w:rPr>
+        <w:t xml:space="preserve">## 31      1 3.786918e-04 0.7368907 0.2214648 0.03947130 0.05538297</w:t>
+      </w:r>
+      <w:r>
+        <w:br/>
+      </w:r>
+      <w:r>
+        <w:rPr>
+          <w:rStyle w:val="VerbatimChar"/>
+        </w:rPr>
+        <w:t xml:space="preserve">## 32      1 5.672290e-04 0.7372955 0.2218676 0.03930208 0.05525860</w:t>
+      </w:r>
+      <w:r>
+        <w:br/>
+      </w:r>
+      <w:r>
+        <w:rPr>
+          <w:rStyle w:val="VerbatimChar"/>
+        </w:rPr>
+        <w:t xml:space="preserve">## 33      1 8.496321e-04 0.7364825 0.2201904 0.04052799 0.05379048</w:t>
+      </w:r>
+      <w:r>
+        <w:br/>
+      </w:r>
+      <w:r>
+        <w:rPr>
+          <w:rStyle w:val="VerbatimChar"/>
+        </w:rPr>
+        <w:t xml:space="preserve">## 34      1 1.272634e-03 0.7372988 0.2187349 0.03961645 0.06097162</w:t>
+      </w:r>
+      <w:r>
+        <w:br/>
+      </w:r>
+      <w:r>
+        <w:rPr>
+          <w:rStyle w:val="VerbatimChar"/>
+        </w:rPr>
+        <w:t xml:space="preserve">## 35      1 1.906233e-03 0.7356728 0.2148977 0.03667617 0.05381881</w:t>
+      </w:r>
+      <w:r>
+        <w:br/>
+      </w:r>
+      <w:r>
+        <w:rPr>
+          <w:rStyle w:val="VerbatimChar"/>
+        </w:rPr>
+        <w:t xml:space="preserve">## 36      1 2.855279e-03 0.7360826 0.2150220 0.03435489 0.05360701</w:t>
+      </w:r>
+      <w:r>
+        <w:br/>
+      </w:r>
+      <w:r>
+        <w:rPr>
+          <w:rStyle w:val="VerbatimChar"/>
+        </w:rPr>
+        <w:t xml:space="preserve">## 37      1 4.276820e-03 0.7336535 0.2136671 0.03111187 0.04412642</w:t>
+      </w:r>
+      <w:r>
+        <w:br/>
+      </w:r>
+      <w:r>
+        <w:rPr>
+          <w:rStyle w:val="VerbatimChar"/>
+        </w:rPr>
+        <w:t xml:space="preserve">## 38      1 6.406097e-03 0.7291935 0.2119917 0.02693374 0.03629520</w:t>
+      </w:r>
+      <w:r>
+        <w:br/>
+      </w:r>
+      <w:r>
+        <w:rPr>
+          <w:rStyle w:val="VerbatimChar"/>
+        </w:rPr>
+        <w:t xml:space="preserve">## 39      1 9.595465e-03 0.7259497 0.2102839 0.02803904 0.04162855</w:t>
+      </w:r>
+      <w:r>
+        <w:br/>
+      </w:r>
+      <w:r>
+        <w:rPr>
+          <w:rStyle w:val="VerbatimChar"/>
+        </w:rPr>
+        <w:t xml:space="preserve">## 40      1 1.437271e-02 0.7235188 0.2206764 0.02956605 0.03674093</w:t>
+      </w:r>
+      <w:r>
+        <w:br/>
+      </w:r>
+      <w:r>
+        <w:rPr>
+          <w:rStyle w:val="VerbatimChar"/>
+        </w:rPr>
+        <w:t xml:space="preserve">## 41      1 2.152837e-02 0.7206667 0.2248849 0.02962718 0.04781001</w:t>
+      </w:r>
+      <w:r>
+        <w:br/>
+      </w:r>
+      <w:r>
+        <w:rPr>
+          <w:rStyle w:val="VerbatimChar"/>
+        </w:rPr>
+        <w:t xml:space="preserve">## 42      1 3.224658e-02 0.7166049 0.2175298 0.02420126 0.04170707</w:t>
+      </w:r>
+      <w:r>
+        <w:br/>
+      </w:r>
+      <w:r>
+        <w:rPr>
+          <w:rStyle w:val="VerbatimChar"/>
+        </w:rPr>
+        <w:t xml:space="preserve">## 43      1 4.830100e-02 0.7153854 0.2150464 0.02318906 0.04365378</w:t>
+      </w:r>
+      <w:r>
+        <w:br/>
+      </w:r>
+      <w:r>
+        <w:rPr>
+          <w:rStyle w:val="VerbatimChar"/>
+        </w:rPr>
+        <w:t xml:space="preserve">## 44      1 7.234835e-02 0.7019937 0.2022887 0.01964916 0.04414558</w:t>
+      </w:r>
+      <w:r>
+        <w:br/>
+      </w:r>
+      <w:r>
+        <w:rPr>
+          <w:rStyle w:val="VerbatimChar"/>
+        </w:rPr>
+        <w:t xml:space="preserve">## 45      1 1.083680e-01 0.6865894 0.1853342 0.02465944 0.04301146</w:t>
+      </w:r>
+      <w:r>
+        <w:br/>
+      </w:r>
+      <w:r>
+        <w:rPr>
+          <w:rStyle w:val="VerbatimChar"/>
+        </w:rPr>
+        <w:t xml:space="preserve">## 46      1 1.623206e-01 0.6715618 0.1752595 0.03056515 0.04497615</w:t>
+      </w:r>
+      <w:r>
+        <w:br/>
+      </w:r>
+      <w:r>
+        <w:rPr>
+          <w:rStyle w:val="VerbatimChar"/>
+        </w:rPr>
+        <w:t xml:space="preserve">## 47      1 2.431343e-01 0.4185278 0.0000000 0.43040766 0.00000000</w:t>
+      </w:r>
+      <w:r>
+        <w:br/>
+      </w:r>
+      <w:r>
+        <w:rPr>
+          <w:rStyle w:val="VerbatimChar"/>
+        </w:rPr>
+        <w:t xml:space="preserve">## 48      1 3.641822e-01 0.4185278 0.0000000 0.43040766 0.00000000</w:t>
+      </w:r>
+      <w:r>
+        <w:br/>
+      </w:r>
+      <w:r>
+        <w:rPr>
+          <w:rStyle w:val="VerbatimChar"/>
+        </w:rPr>
+        <w:t xml:space="preserve">## 49      1 5.454956e-01 0.4185278 0.0000000 0.43040766 0.00000000</w:t>
+      </w:r>
+      <w:r>
+        <w:br/>
+      </w:r>
+      <w:r>
+        <w:rPr>
+          <w:rStyle w:val="VerbatimChar"/>
+        </w:rPr>
+        <w:t xml:space="preserve">## 50      1 8.170784e-01 0.4185278 0.0000000 0.43040766 0.00000000</w:t>
+      </w:r>
+      <w:r>
+        <w:br/>
+      </w:r>
+      <w:r>
+        <w:rPr>
+          <w:rStyle w:val="VerbatimChar"/>
+        </w:rPr>
+        <w:t xml:space="preserve">## 51      1 1.223873e+00 0.4185278 0.0000000 0.43040766 0.00000000</w:t>
+      </w:r>
+      <w:r>
+        <w:br/>
+      </w:r>
+      <w:r>
+        <w:rPr>
+          <w:rStyle w:val="VerbatimChar"/>
+        </w:rPr>
+        <w:t xml:space="preserve">## 52      1 1.833195e+00 0.4185278 0.0000000 0.43040766 0.00000000</w:t>
+      </w:r>
+      <w:r>
+        <w:br/>
+      </w:r>
+      <w:r>
+        <w:rPr>
+          <w:rStyle w:val="VerbatimChar"/>
+        </w:rPr>
+        <w:t xml:space="preserve">## 53      1 2.745878e+00 0.4185278 0.0000000 0.43040766 0.00000000</w:t>
+      </w:r>
+      <w:r>
+        <w:br/>
+      </w:r>
+      <w:r>
+        <w:rPr>
+          <w:rStyle w:val="VerbatimChar"/>
+        </w:rPr>
+        <w:t xml:space="preserve">## 54      1 4.112954e+00 0.4185278 0.0000000 0.43040766 0.00000000</w:t>
+      </w:r>
+      <w:r>
+        <w:br/>
+      </w:r>
+      <w:r>
+        <w:rPr>
+          <w:rStyle w:val="VerbatimChar"/>
+        </w:rPr>
+        <w:t xml:space="preserve">## 55      1 6.160647e+00 0.4185278 0.0000000 0.43040766 0.00000000</w:t>
+      </w:r>
+      <w:r>
+        <w:br/>
+      </w:r>
+      <w:r>
+        <w:rPr>
+          <w:rStyle w:val="VerbatimChar"/>
+        </w:rPr>
+        <w:t xml:space="preserve">## 56      1 9.227814e+00 0.4185278 0.0000000 0.43040766 0.00000000</w:t>
+      </w:r>
+      <w:r>
+        <w:br/>
+      </w:r>
+      <w:r>
+        <w:rPr>
+          <w:rStyle w:val="VerbatimChar"/>
+        </w:rPr>
+        <w:t xml:space="preserve">## 57      1 1.382202e+01 0.4185278 0.0000000 0.43040766 0.00000000</w:t>
+      </w:r>
+      <w:r>
+        <w:br/>
+      </w:r>
+      <w:r>
+        <w:rPr>
+          <w:rStyle w:val="VerbatimChar"/>
+        </w:rPr>
+        <w:t xml:space="preserve">## 58      1 2.070351e+01 0.4185278 0.0000000 0.43040766 0.00000000</w:t>
+      </w:r>
+      <w:r>
+        <w:br/>
+      </w:r>
+      <w:r>
+        <w:rPr>
+          <w:rStyle w:val="VerbatimChar"/>
+        </w:rPr>
+        <w:t xml:space="preserve">## 59      1 3.101105e+01 0.4185278 0.0000000 0.43040766 0.00000000</w:t>
+      </w:r>
+      <w:r>
+        <w:br/>
+      </w:r>
+      <w:r>
+        <w:rPr>
+          <w:rStyle w:val="VerbatimChar"/>
+        </w:rPr>
+        <w:t xml:space="preserve">## 60      1 4.645034e+01 0.4185278 0.0000000 0.43040766 0.00000000</w:t>
+      </w:r>
+      <w:r>
+        <w:br/>
+      </w:r>
+      <w:r>
+        <w:rPr>
+          <w:rStyle w:val="VerbatimChar"/>
+        </w:rPr>
+        <w:t xml:space="preserve">## 61      1 6.957632e+01 0.4185278 0.0000000 0.43040766 0.00000000</w:t>
+      </w:r>
+      <w:r>
+        <w:br/>
+      </w:r>
+      <w:r>
+        <w:rPr>
+          <w:rStyle w:val="VerbatimChar"/>
+        </w:rPr>
+        <w:t xml:space="preserve">## 62      1 1.042159e+02 0.4185278 0.0000000 0.43040766 0.00000000</w:t>
+      </w:r>
+      <w:r>
+        <w:br/>
+      </w:r>
+      <w:r>
+        <w:rPr>
+          <w:rStyle w:val="VerbatimChar"/>
+        </w:rPr>
+        <w:t xml:space="preserve">## 63      1 1.561013e+02 0.4185278 0.0000000 0.43040766 0.00000000</w:t>
+      </w:r>
+      <w:r>
+        <w:br/>
+      </w:r>
+      <w:r>
+        <w:rPr>
+          <w:rStyle w:val="VerbatimChar"/>
+        </w:rPr>
+        <w:t xml:space="preserve">## 64      1 2.338186e+02 0.4185278 0.0000000 0.43040766 0.00000000</w:t>
+      </w:r>
+      <w:r>
+        <w:br/>
+      </w:r>
+      <w:r>
+        <w:rPr>
+          <w:rStyle w:val="VerbatimChar"/>
+        </w:rPr>
+        <w:t xml:space="preserve">## 65      1 3.502285e+02 0.4185278 0.0000000 0.43040766 0.00000000</w:t>
+      </w:r>
+      <w:r>
+        <w:br/>
+      </w:r>
+      <w:r>
+        <w:rPr>
+          <w:rStyle w:val="VerbatimChar"/>
+        </w:rPr>
+        <w:t xml:space="preserve">## 66      1 5.245949e+02 0.4185278 0.0000000 0.43040766 0.00000000</w:t>
+      </w:r>
+      <w:r>
+        <w:br/>
+      </w:r>
+      <w:r>
+        <w:rPr>
+          <w:rStyle w:val="VerbatimChar"/>
+        </w:rPr>
+        <w:t xml:space="preserve">## 67      1 7.857720e+02 0.4185278 0.0000000 0.43040766 0.00000000</w:t>
+      </w:r>
+      <w:r>
+        <w:br/>
+      </w:r>
+      <w:r>
+        <w:rPr>
+          <w:rStyle w:val="VerbatimChar"/>
+        </w:rPr>
+        <w:t xml:space="preserve">## 68      1 1.176980e+03 0.4185278 0.0000000 0.43040766 0.00000000</w:t>
+      </w:r>
+      <w:r>
+        <w:br/>
+      </w:r>
+      <w:r>
+        <w:rPr>
+          <w:rStyle w:val="VerbatimChar"/>
+        </w:rPr>
+        <w:t xml:space="preserve">## 69      1 1.762956e+03 0.4185278 0.0000000 0.43040766 0.00000000</w:t>
+      </w:r>
+      <w:r>
+        <w:br/>
+      </w:r>
+      <w:r>
+        <w:rPr>
+          <w:rStyle w:val="VerbatimChar"/>
+        </w:rPr>
+        <w:t xml:space="preserve">## 70      1 2.640670e+03 0.4185278 0.0000000 0.43040766 0.00000000</w:t>
+      </w:r>
+      <w:r>
+        <w:br/>
+      </w:r>
+      <w:r>
+        <w:rPr>
+          <w:rStyle w:val="VerbatimChar"/>
+        </w:rPr>
+        <w:t xml:space="preserve">## 71      1 3.955365e+03 0.4185278 0.0000000 0.43040766 0.00000000</w:t>
+      </w:r>
+      <w:r>
+        <w:br/>
+      </w:r>
+      <w:r>
+        <w:rPr>
+          <w:rStyle w:val="VerbatimChar"/>
+        </w:rPr>
+        <w:t xml:space="preserve">## 72      1 5.924601e+03 0.4185278 0.0000000 0.43040766 0.00000000</w:t>
+      </w:r>
+      <w:r>
+        <w:br/>
+      </w:r>
+      <w:r>
+        <w:rPr>
+          <w:rStyle w:val="VerbatimChar"/>
+        </w:rPr>
+        <w:t xml:space="preserve">## 73      1 8.874250e+03 0.4185278 0.0000000 0.43040766 0.00000000</w:t>
+      </w:r>
+      <w:r>
+        <w:br/>
+      </w:r>
+      <w:r>
+        <w:rPr>
+          <w:rStyle w:val="VerbatimChar"/>
+        </w:rPr>
+        <w:t xml:space="preserve">## 74      1 1.329242e+04 0.4185278 0.0000000 0.43040766 0.00000000</w:t>
+      </w:r>
+      <w:r>
+        <w:br/>
+      </w:r>
+      <w:r>
+        <w:rPr>
+          <w:rStyle w:val="VerbatimChar"/>
+        </w:rPr>
+        <w:t xml:space="preserve">## 75      1 1.991025e+04 0.4185278 0.0000000 0.43040766 0.00000000</w:t>
+      </w:r>
+      <w:r>
+        <w:br/>
+      </w:r>
+      <w:r>
+        <w:rPr>
+          <w:rStyle w:val="VerbatimChar"/>
+        </w:rPr>
+        <w:t xml:space="preserve">## 76      1 2.982285e+04 0.4185278 0.0000000 0.43040766 0.00000000</w:t>
+      </w:r>
+      <w:r>
+        <w:br/>
+      </w:r>
+      <w:r>
+        <w:rPr>
+          <w:rStyle w:val="VerbatimChar"/>
+        </w:rPr>
+        <w:t xml:space="preserve">## 77      1 4.467059e+04 0.4185278 0.0000000 0.43040766 0.00000000</w:t>
+      </w:r>
+      <w:r>
+        <w:br/>
+      </w:r>
+      <w:r>
+        <w:rPr>
+          <w:rStyle w:val="VerbatimChar"/>
+        </w:rPr>
+        <w:t xml:space="preserve">## 78      1 6.691050e+04 0.4185278 0.0000000 0.43040766 0.00000000</w:t>
+      </w:r>
+      <w:r>
+        <w:br/>
+      </w:r>
+      <w:r>
+        <w:rPr>
+          <w:rStyle w:val="VerbatimChar"/>
+        </w:rPr>
+        <w:t xml:space="preserve">## 79      1 1.002229e+05 0.4185278 0.0000000 0.43040766 0.00000000</w:t>
+      </w:r>
+      <w:r>
+        <w:br/>
+      </w:r>
+      <w:r>
+        <w:rPr>
+          <w:rStyle w:val="VerbatimChar"/>
+        </w:rPr>
+        <w:t xml:space="preserve">## 80      1 1.501203e+05 0.4185278 0.0000000 0.43040766 0.00000000</w:t>
+      </w:r>
+      <w:r>
+        <w:br/>
+      </w:r>
+      <w:r>
+        <w:rPr>
+          <w:rStyle w:val="VerbatimChar"/>
+        </w:rPr>
+        <w:t xml:space="preserve">## 81      1 2.248598e+05 0.4185278 0.0000000 0.43040766 0.00000000</w:t>
+      </w:r>
+      <w:r>
+        <w:br/>
+      </w:r>
+      <w:r>
+        <w:rPr>
+          <w:rStyle w:val="VerbatimChar"/>
+        </w:rPr>
+        <w:t xml:space="preserve">## 82      1 3.368095e+05 0.4185278 0.0000000 0.43040766 0.00000000</w:t>
+      </w:r>
+      <w:r>
+        <w:br/>
+      </w:r>
+      <w:r>
+        <w:rPr>
+          <w:rStyle w:val="VerbatimChar"/>
+        </w:rPr>
+        <w:t xml:space="preserve">## 83      1 5.044950e+05 0.4185278 0.0000000 0.43040766 0.00000000</w:t>
+      </w:r>
+      <w:r>
+        <w:br/>
+      </w:r>
+      <w:r>
+        <w:rPr>
+          <w:rStyle w:val="VerbatimChar"/>
+        </w:rPr>
+        <w:t xml:space="preserve">## 84      1 7.556651e+05 0.4185278 0.0000000 0.43040766 0.00000000</w:t>
+      </w:r>
+      <w:r>
+        <w:br/>
+      </w:r>
+      <w:r>
+        <w:rPr>
+          <w:rStyle w:val="VerbatimChar"/>
+        </w:rPr>
+        <w:t xml:space="preserve">## 85      1 1.131884e+06 0.4185278 0.0000000 0.43040766 0.00000000</w:t>
+      </w:r>
+      <w:r>
+        <w:br/>
+      </w:r>
+      <w:r>
+        <w:rPr>
+          <w:rStyle w:val="VerbatimChar"/>
+        </w:rPr>
+        <w:t xml:space="preserve">## 86      1 1.695409e+06 0.4185278 0.0000000 0.43040766 0.00000000</w:t>
+      </w:r>
+      <w:r>
+        <w:br/>
+      </w:r>
+      <w:r>
+        <w:rPr>
+          <w:rStyle w:val="VerbatimChar"/>
+        </w:rPr>
+        <w:t xml:space="preserve">## 87      1 2.539492e+06 0.4185278 0.0000000 0.43040766 0.00000000</w:t>
+      </w:r>
+      <w:r>
+        <w:br/>
+      </w:r>
+      <w:r>
+        <w:rPr>
+          <w:rStyle w:val="VerbatimChar"/>
+        </w:rPr>
+        <w:t xml:space="preserve">## 88      1 3.803815e+06 0.4185278 0.0000000 0.43040766 0.00000000</w:t>
+      </w:r>
+      <w:r>
+        <w:br/>
+      </w:r>
+      <w:r>
+        <w:rPr>
+          <w:rStyle w:val="VerbatimChar"/>
+        </w:rPr>
+        <w:t xml:space="preserve">## 89      1 5.697600e+06 0.4185278 0.0000000 0.43040766 0.00000000</w:t>
+      </w:r>
+      <w:r>
+        <w:br/>
+      </w:r>
+      <w:r>
+        <w:rPr>
+          <w:rStyle w:val="VerbatimChar"/>
+        </w:rPr>
+        <w:t xml:space="preserve">## 90      1 8.534232e+06 0.4185278 0.0000000 0.43040766 0.00000000</w:t>
+      </w:r>
+      <w:r>
+        <w:br/>
+      </w:r>
+      <w:r>
+        <w:rPr>
+          <w:rStyle w:val="VerbatimChar"/>
+        </w:rPr>
+        <w:t xml:space="preserve">## 91      1 1.278312e+07 0.4185278 0.0000000 0.43040766 0.00000000</w:t>
+      </w:r>
+      <w:r>
+        <w:br/>
+      </w:r>
+      <w:r>
+        <w:rPr>
+          <w:rStyle w:val="VerbatimChar"/>
+        </w:rPr>
+        <w:t xml:space="preserve">## 92      1 1.914739e+07 0.4185278 0.0000000 0.43040766 0.00000000</w:t>
+      </w:r>
+      <w:r>
+        <w:br/>
+      </w:r>
+      <w:r>
+        <w:rPr>
+          <w:rStyle w:val="VerbatimChar"/>
+        </w:rPr>
+        <w:t xml:space="preserve">## 93      1 2.868019e+07 0.4185278 0.0000000 0.43040766 0.00000000</w:t>
+      </w:r>
+      <w:r>
+        <w:br/>
+      </w:r>
+      <w:r>
+        <w:rPr>
+          <w:rStyle w:val="VerbatimChar"/>
+        </w:rPr>
+        <w:t xml:space="preserve">## 94      1 4.295904e+07 0.4185278 0.0000000 0.43040766 0.00000000</w:t>
+      </w:r>
+      <w:r>
+        <w:br/>
+      </w:r>
+      <w:r>
+        <w:rPr>
+          <w:rStyle w:val="VerbatimChar"/>
+        </w:rPr>
+        <w:t xml:space="preserve">## 95      1 6.434681e+07 0.4185278 0.0000000 0.43040766 0.00000000</w:t>
+      </w:r>
+      <w:r>
+        <w:br/>
+      </w:r>
+      <w:r>
+        <w:rPr>
+          <w:rStyle w:val="VerbatimChar"/>
+        </w:rPr>
+        <w:t xml:space="preserve">## 96      1 9.638281e+07 0.4185278 0.0000000 0.43040766 0.00000000</w:t>
+      </w:r>
+      <w:r>
+        <w:br/>
+      </w:r>
+      <w:r>
+        <w:rPr>
+          <w:rStyle w:val="VerbatimChar"/>
+        </w:rPr>
+        <w:t xml:space="preserve">## 97      1 1.443684e+08 0.4185278 0.0000000 0.43040766 0.00000000</w:t>
+      </w:r>
+      <w:r>
+        <w:br/>
+      </w:r>
+      <w:r>
+        <w:rPr>
+          <w:rStyle w:val="VerbatimChar"/>
+        </w:rPr>
+        <w:t xml:space="preserve">## 98      1 2.162443e+08 0.4185278 0.0000000 0.43040766 0.00000000</w:t>
+      </w:r>
+      <w:r>
+        <w:br/>
+      </w:r>
+      <w:r>
+        <w:rPr>
+          <w:rStyle w:val="VerbatimChar"/>
+        </w:rPr>
+        <w:t xml:space="preserve">## 99      1 3.239046e+08 0.4185278 0.0000000 0.43040766 0.00000000</w:t>
+      </w:r>
+      <w:r>
+        <w:br/>
+      </w:r>
+      <w:r>
+        <w:rPr>
+          <w:rStyle w:val="VerbatimChar"/>
+        </w:rPr>
+        <w:t xml:space="preserve">## 100     1 4.851652e+08 0.4185278 0.0000000 0.43040766 0.00000000</w:t>
+      </w:r>
+    </w:p>
+    <w:p>
+      <w:pPr>
+        <w:pStyle w:val="SourceCode"/>
+      </w:pPr>
+      <w:r>
+        <w:rPr>
+          <w:rStyle w:val="CommentTok"/>
+        </w:rPr>
+        <w:t xml:space="preserve"># Model coefficients</w:t>
+      </w:r>
+      <w:r>
+        <w:br/>
+      </w:r>
+      <w:r>
+        <w:rPr>
+          <w:rStyle w:val="KeywordTok"/>
+        </w:rPr>
+        <w:t xml:space="preserve">coef</w:t>
+      </w:r>
+      <w:r>
+        <w:rPr>
+          <w:rStyle w:val="NormalTok"/>
+        </w:rPr>
+        <w:t xml:space="preserve">(lasso_fit</w:t>
+      </w:r>
+      <w:r>
+        <w:rPr>
+          <w:rStyle w:val="OperatorTok"/>
+        </w:rPr>
+        <w:t xml:space="preserve">$</w:t>
+      </w:r>
+      <w:r>
+        <w:rPr>
+          <w:rStyle w:val="NormalTok"/>
+        </w:rPr>
+        <w:t xml:space="preserve">finalModel, </w:t>
+      </w:r>
+      <w:r>
+        <w:rPr>
+          <w:rStyle w:val="DataTypeTok"/>
+        </w:rPr>
+        <w:t xml:space="preserve">s =</w:t>
+      </w:r>
+      <w:r>
+        <w:rPr>
+          <w:rStyle w:val="NormalTok"/>
+        </w:rPr>
+        <w:t xml:space="preserve"> lasso_fit</w:t>
+      </w:r>
+      <w:r>
+        <w:rPr>
+          <w:rStyle w:val="OperatorTok"/>
+        </w:rPr>
+        <w:t xml:space="preserve">$</w:t>
+      </w:r>
+      <w:r>
+        <w:rPr>
+          <w:rStyle w:val="NormalTok"/>
+        </w:rPr>
+        <w:t xml:space="preserve">bestTune</w:t>
+      </w:r>
+      <w:r>
+        <w:rPr>
+          <w:rStyle w:val="OperatorTok"/>
+        </w:rPr>
+        <w:t xml:space="preserve">$</w:t>
+      </w:r>
+      <w:r>
+        <w:rPr>
+          <w:rStyle w:val="NormalTok"/>
+        </w:rPr>
+        <w:t xml:space="preserve">lambda)</w:t>
+      </w:r>
+    </w:p>
+    <w:p>
+      <w:pPr>
+        <w:pStyle w:val="SourceCode"/>
+      </w:pPr>
+      <w:r>
+        <w:rPr>
+          <w:rStyle w:val="VerbatimChar"/>
+        </w:rPr>
+        <w:t xml:space="preserve">## 23 x 1 sparse Matrix of class "dgCMatrix"</w:t>
+      </w:r>
+      <w:r>
+        <w:br/>
+      </w:r>
+      <w:r>
+        <w:rPr>
+          <w:rStyle w:val="VerbatimChar"/>
+        </w:rPr>
+        <w:t xml:space="preserve">##                          1</w:t>
+      </w:r>
+      <w:r>
+        <w:br/>
+      </w:r>
+      <w:r>
+        <w:rPr>
+          <w:rStyle w:val="VerbatimChar"/>
+        </w:rPr>
+        <w:t xml:space="preserve">## (Intercept)   -0.017221332</w:t>
+      </w:r>
+      <w:r>
+        <w:br/>
+      </w:r>
+      <w:r>
+        <w:rPr>
+          <w:rStyle w:val="VerbatimChar"/>
+        </w:rPr>
+        <w:t xml:space="preserve">## gendermale     0.262833864</w:t>
+      </w:r>
+      <w:r>
+        <w:br/>
+      </w:r>
+      <w:r>
+        <w:rPr>
+          <w:rStyle w:val="VerbatimChar"/>
+        </w:rPr>
+        <w:t xml:space="preserve">## age            1.269545424</w:t>
+      </w:r>
+      <w:r>
+        <w:br/>
+      </w:r>
+      <w:r>
+        <w:rPr>
+          <w:rStyle w:val="VerbatimChar"/>
+        </w:rPr>
+        <w:t xml:space="preserve">## race1Hispanic -0.066709306</w:t>
+      </w:r>
+      <w:r>
+        <w:br/>
+      </w:r>
+      <w:r>
+        <w:rPr>
+          <w:rStyle w:val="VerbatimChar"/>
+        </w:rPr>
+        <w:t xml:space="preserve">## race1Mexican  -0.301804930</w:t>
+      </w:r>
+      <w:r>
+        <w:br/>
+      </w:r>
+      <w:r>
+        <w:rPr>
+          <w:rStyle w:val="VerbatimChar"/>
+        </w:rPr>
+        <w:t xml:space="preserve">## race1White    -0.477947921</w:t>
+      </w:r>
+      <w:r>
+        <w:br/>
+      </w:r>
+      <w:r>
+        <w:rPr>
+          <w:rStyle w:val="VerbatimChar"/>
+        </w:rPr>
+        <w:t xml:space="preserve">## race1Other    -0.141978372</w:t>
+      </w:r>
+      <w:r>
+        <w:br/>
+      </w:r>
+      <w:r>
+        <w:rPr>
+          <w:rStyle w:val="VerbatimChar"/>
+        </w:rPr>
+        <w:t xml:space="preserve">## weight        -1.144275818</w:t>
+      </w:r>
+      <w:r>
+        <w:br/>
+      </w:r>
+      <w:r>
+        <w:rPr>
+          <w:rStyle w:val="VerbatimChar"/>
+        </w:rPr>
+        <w:t xml:space="preserve">## height         0.278937097</w:t>
+      </w:r>
+      <w:r>
+        <w:br/>
+      </w:r>
+      <w:r>
+        <w:rPr>
+          <w:rStyle w:val="VerbatimChar"/>
+        </w:rPr>
+        <w:t xml:space="preserve">## bmi            1.835112291</w:t>
+      </w:r>
+      <w:r>
+        <w:br/>
+      </w:r>
+      <w:r>
+        <w:rPr>
+          <w:rStyle w:val="VerbatimChar"/>
+        </w:rPr>
+        <w:t xml:space="preserve">## pulse          0.534089535</w:t>
+      </w:r>
+      <w:r>
+        <w:br/>
+      </w:r>
+      <w:r>
+        <w:rPr>
+          <w:rStyle w:val="VerbatimChar"/>
+        </w:rPr>
+        <w:t xml:space="preserve">## bp_sys_ave     0.013520485</w:t>
+      </w:r>
+      <w:r>
+        <w:br/>
+      </w:r>
+      <w:r>
+        <w:rPr>
+          <w:rStyle w:val="VerbatimChar"/>
+        </w:rPr>
+        <w:t xml:space="preserve">## bp_dia_ave     .          </w:t>
+      </w:r>
+      <w:r>
+        <w:br/>
+      </w:r>
+      <w:r>
+        <w:rPr>
+          <w:rStyle w:val="VerbatimChar"/>
+        </w:rPr>
+        <w:t xml:space="preserve">## bp_sys1       -1.539988504</w:t>
+      </w:r>
+      <w:r>
+        <w:br/>
+      </w:r>
+      <w:r>
+        <w:rPr>
+          <w:rStyle w:val="VerbatimChar"/>
+        </w:rPr>
+        <w:t xml:space="preserve">## bp_dia1       -0.190755978</w:t>
+      </w:r>
+      <w:r>
+        <w:br/>
+      </w:r>
+      <w:r>
+        <w:rPr>
+          <w:rStyle w:val="VerbatimChar"/>
+        </w:rPr>
+        <w:t xml:space="preserve">## bp_sys2        0.003237414</w:t>
+      </w:r>
+      <w:r>
+        <w:br/>
+      </w:r>
+      <w:r>
+        <w:rPr>
+          <w:rStyle w:val="VerbatimChar"/>
+        </w:rPr>
+        <w:t xml:space="preserve">## bp_dia2       -0.336137258</w:t>
+      </w:r>
+      <w:r>
+        <w:br/>
+      </w:r>
+      <w:r>
+        <w:rPr>
+          <w:rStyle w:val="VerbatimChar"/>
+        </w:rPr>
+        <w:t xml:space="preserve">## bp_sys3        1.807495779</w:t>
+      </w:r>
+      <w:r>
+        <w:br/>
+      </w:r>
+      <w:r>
+        <w:rPr>
+          <w:rStyle w:val="VerbatimChar"/>
+        </w:rPr>
+        <w:t xml:space="preserve">## bp_dia3        0.466746153</w:t>
+      </w:r>
+      <w:r>
+        <w:br/>
+      </w:r>
+      <w:r>
+        <w:rPr>
+          <w:rStyle w:val="VerbatimChar"/>
+        </w:rPr>
+        <w:t xml:space="preserve">## direct_chol   -0.407105827</w:t>
+      </w:r>
+      <w:r>
+        <w:br/>
+      </w:r>
+      <w:r>
+        <w:rPr>
+          <w:rStyle w:val="VerbatimChar"/>
+        </w:rPr>
+        <w:t xml:space="preserve">## tot_chol      -0.163464405</w:t>
+      </w:r>
+      <w:r>
+        <w:br/>
+      </w:r>
+      <w:r>
+        <w:rPr>
+          <w:rStyle w:val="VerbatimChar"/>
+        </w:rPr>
+        <w:t xml:space="preserve">## urine_vol1     0.093481640</w:t>
+      </w:r>
+      <w:r>
+        <w:br/>
+      </w:r>
+      <w:r>
+        <w:rPr>
+          <w:rStyle w:val="VerbatimChar"/>
+        </w:rPr>
+        <w:t xml:space="preserve">## urine_flow1    0.226351573</w:t>
+      </w:r>
+    </w:p>
+    <w:p>
+      <w:pPr>
+        <w:pStyle w:val="SourceCode"/>
+      </w:pPr>
+      <w:r>
+        <w:rPr>
+          <w:rStyle w:val="CommentTok"/>
+        </w:rPr>
+        <w:t xml:space="preserve"># Make predictions</w:t>
+      </w:r>
+      <w:r>
+        <w:br/>
+      </w:r>
+      <w:r>
+        <w:rPr>
+          <w:rStyle w:val="NormalTok"/>
+        </w:rPr>
+        <w:t xml:space="preserve">lasso_pred =</w:t>
+      </w:r>
+      <w:r>
+        <w:rPr>
+          <w:rStyle w:val="StringTok"/>
+        </w:rPr>
+        <w:t xml:space="preserve"> </w:t>
+      </w:r>
+      <w:r>
+        <w:rPr>
+          <w:rStyle w:val="NormalTok"/>
+        </w:rPr>
+        <w:t xml:space="preserve">lasso_fit </w:t>
+      </w:r>
+      <w:r>
+        <w:rPr>
+          <w:rStyle w:val="OperatorTok"/>
+        </w:rPr>
+        <w:t xml:space="preserve">%&gt;%</w:t>
+      </w:r>
+      <w:r>
+        <w:rPr>
+          <w:rStyle w:val="StringTok"/>
+        </w:rPr>
+        <w:t xml:space="preserve"> </w:t>
+      </w:r>
+      <w:r>
+        <w:rPr>
+          <w:rStyle w:val="KeywordTok"/>
+        </w:rPr>
+        <w:t xml:space="preserve">predict</w:t>
+      </w:r>
+      <w:r>
+        <w:rPr>
+          <w:rStyle w:val="NormalTok"/>
+        </w:rPr>
+        <w:t xml:space="preserve">(x2) </w:t>
+      </w:r>
+      <w:r>
+        <w:rPr>
+          <w:rStyle w:val="OperatorTok"/>
+        </w:rPr>
+        <w:t xml:space="preserve">%&gt;%</w:t>
+      </w:r>
+      <w:r>
+        <w:rPr>
+          <w:rStyle w:val="StringTok"/>
+        </w:rPr>
+        <w:t xml:space="preserve"> </w:t>
+      </w:r>
+      <w:r>
+        <w:rPr>
+          <w:rStyle w:val="KeywordTok"/>
+        </w:rPr>
+        <w:t xml:space="preserve">as.numeric</w:t>
+      </w:r>
+      <w:r>
+        <w:rPr>
+          <w:rStyle w:val="NormalTok"/>
+        </w:rPr>
+        <w:t xml:space="preserve">()</w:t>
+      </w:r>
+      <w:r>
+        <w:br/>
+      </w:r>
+      <w:r>
+        <w:rPr>
+          <w:rStyle w:val="NormalTok"/>
+        </w:rPr>
+        <w:t xml:space="preserve">lasso_pred_p =</w:t>
+      </w:r>
+      <w:r>
+        <w:rPr>
+          <w:rStyle w:val="StringTok"/>
+        </w:rPr>
+        <w:t xml:space="preserve"> </w:t>
+      </w:r>
+      <w:r>
+        <w:rPr>
+          <w:rStyle w:val="KeywordTok"/>
+        </w:rPr>
+        <w:t xml:space="preserve">ifelse</w:t>
+      </w:r>
+      <w:r>
+        <w:rPr>
+          <w:rStyle w:val="NormalTok"/>
+        </w:rPr>
+        <w:t xml:space="preserve">(lasso_pred</w:t>
+      </w:r>
+      <w:r>
+        <w:rPr>
+          <w:rStyle w:val="DecValTok"/>
+        </w:rPr>
+        <w:t xml:space="preserve">-1</w:t>
+      </w:r>
+      <w:r>
+        <w:rPr>
+          <w:rStyle w:val="NormalTok"/>
+        </w:rPr>
+        <w:t xml:space="preserve"> </w:t>
+      </w:r>
+      <w:r>
+        <w:rPr>
+          <w:rStyle w:val="OperatorTok"/>
+        </w:rPr>
+        <w:t xml:space="preserve">&gt;</w:t>
+      </w:r>
+      <w:r>
+        <w:rPr>
+          <w:rStyle w:val="StringTok"/>
+        </w:rPr>
+        <w:t xml:space="preserve"> </w:t>
+      </w:r>
+      <w:r>
+        <w:rPr>
+          <w:rStyle w:val="FloatTok"/>
+        </w:rPr>
+        <w:t xml:space="preserve">0.5</w:t>
+      </w:r>
+      <w:r>
+        <w:rPr>
+          <w:rStyle w:val="NormalTok"/>
+        </w:rPr>
+        <w:t xml:space="preserve">,</w:t>
+      </w:r>
+      <w:r>
+        <w:rPr>
+          <w:rStyle w:val="DecValTok"/>
+        </w:rPr>
+        <w:t xml:space="preserve">1</w:t>
+      </w:r>
+      <w:r>
+        <w:rPr>
+          <w:rStyle w:val="NormalTok"/>
+        </w:rPr>
+        <w:t xml:space="preserve">,</w:t>
+      </w:r>
+      <w:r>
+        <w:rPr>
+          <w:rStyle w:val="DecValTok"/>
+        </w:rPr>
+        <w:t xml:space="preserve">0</w:t>
+      </w:r>
+      <w:r>
+        <w:rPr>
+          <w:rStyle w:val="NormalTok"/>
+        </w:rPr>
+        <w:t xml:space="preserve">)</w:t>
+      </w:r>
+      <w:r>
+        <w:br/>
+      </w:r>
+      <w:r>
+        <w:br/>
+      </w:r>
+      <w:r>
+        <w:rPr>
+          <w:rStyle w:val="NormalTok"/>
+        </w:rPr>
+        <w:t xml:space="preserve">test_outcome_lasso =</w:t>
+      </w:r>
+      <w:r>
+        <w:rPr>
+          <w:rStyle w:val="StringTok"/>
+        </w:rPr>
+        <w:t xml:space="preserve"> </w:t>
+      </w:r>
+      <w:r>
+        <w:rPr>
+          <w:rStyle w:val="NormalTok"/>
+        </w:rPr>
+        <w:t xml:space="preserve">(</w:t>
+      </w:r>
+      <w:r>
+        <w:rPr>
+          <w:rStyle w:val="KeywordTok"/>
+        </w:rPr>
+        <w:t xml:space="preserve">as.numeric</w:t>
+      </w:r>
+      <w:r>
+        <w:rPr>
+          <w:rStyle w:val="NormalTok"/>
+        </w:rPr>
+        <w:t xml:space="preserve">(y2)</w:t>
+      </w:r>
+      <w:r>
+        <w:rPr>
+          <w:rStyle w:val="OperatorTok"/>
+        </w:rPr>
+        <w:t xml:space="preserve">-</w:t>
+      </w:r>
+      <w:r>
+        <w:rPr>
+          <w:rStyle w:val="DecValTok"/>
+        </w:rPr>
+        <w:t xml:space="preserve">1</w:t>
+      </w:r>
+      <w:r>
+        <w:rPr>
+          <w:rStyle w:val="NormalTok"/>
+        </w:rPr>
+        <w:t xml:space="preserve">)</w:t>
+      </w:r>
+      <w:r>
+        <w:br/>
+      </w:r>
+      <w:r>
+        <w:br/>
+      </w:r>
+      <w:r>
+        <w:rPr>
+          <w:rStyle w:val="NormalTok"/>
+        </w:rPr>
+        <w:t xml:space="preserve">misclasserror_lasso =</w:t>
+      </w:r>
+      <w:r>
+        <w:rPr>
+          <w:rStyle w:val="StringTok"/>
+        </w:rPr>
+        <w:t xml:space="preserve"> </w:t>
+      </w:r>
+      <w:r>
+        <w:rPr>
+          <w:rStyle w:val="KeywordTok"/>
+        </w:rPr>
+        <w:t xml:space="preserve">mean</w:t>
+      </w:r>
+      <w:r>
+        <w:rPr>
+          <w:rStyle w:val="NormalTok"/>
+        </w:rPr>
+        <w:t xml:space="preserve">(lasso_pred_p </w:t>
+      </w:r>
+      <w:r>
+        <w:rPr>
+          <w:rStyle w:val="OperatorTok"/>
+        </w:rPr>
+        <w:t xml:space="preserve">!=</w:t>
+      </w:r>
+      <w:r>
+        <w:rPr>
+          <w:rStyle w:val="StringTok"/>
+        </w:rPr>
+        <w:t xml:space="preserve"> </w:t>
+      </w:r>
+      <w:r>
+        <w:rPr>
+          <w:rStyle w:val="NormalTok"/>
+        </w:rPr>
+        <w:t xml:space="preserve">test_outcome_lasso, </w:t>
+      </w:r>
+      <w:r>
+        <w:rPr>
+          <w:rStyle w:val="DataTypeTok"/>
+        </w:rPr>
+        <w:t xml:space="preserve">na.rm=</w:t>
+      </w:r>
+      <w:r>
+        <w:rPr>
+          <w:rStyle w:val="NormalTok"/>
+        </w:rPr>
+        <w:t xml:space="preserve">T)</w:t>
+      </w:r>
+      <w:r>
+        <w:br/>
+      </w:r>
+      <w:r>
+        <w:rPr>
+          <w:rStyle w:val="KeywordTok"/>
+        </w:rPr>
+        <w:t xml:space="preserve">print</w:t>
+      </w:r>
+      <w:r>
+        <w:rPr>
+          <w:rStyle w:val="NormalTok"/>
+        </w:rPr>
+        <w:t xml:space="preserve">(</w:t>
+      </w:r>
+      <w:r>
+        <w:rPr>
+          <w:rStyle w:val="KeywordTok"/>
+        </w:rPr>
+        <w:t xml:space="preserve">paste</w:t>
+      </w:r>
+      <w:r>
+        <w:rPr>
+          <w:rStyle w:val="NormalTok"/>
+        </w:rPr>
+        <w:t xml:space="preserve">(</w:t>
+      </w:r>
+      <w:r>
+        <w:rPr>
+          <w:rStyle w:val="StringTok"/>
+        </w:rPr>
+        <w:t xml:space="preserve">'Accuracy Model 1'</w:t>
+      </w:r>
+      <w:r>
+        <w:rPr>
+          <w:rStyle w:val="NormalTok"/>
+        </w:rPr>
+        <w:t xml:space="preserve">, </w:t>
+      </w:r>
+      <w:r>
+        <w:rPr>
+          <w:rStyle w:val="DecValTok"/>
+        </w:rPr>
+        <w:t xml:space="preserve">1</w:t>
+      </w:r>
+      <w:r>
+        <w:rPr>
+          <w:rStyle w:val="OperatorTok"/>
+        </w:rPr>
+        <w:t xml:space="preserve">-</w:t>
+      </w:r>
+      <w:r>
+        <w:rPr>
+          <w:rStyle w:val="NormalTok"/>
+        </w:rPr>
+        <w:t xml:space="preserve">misclasserror_lasso))</w:t>
+      </w:r>
+    </w:p>
+    <w:p>
+      <w:pPr>
+        <w:pStyle w:val="SourceCode"/>
+      </w:pPr>
+      <w:r>
+        <w:rPr>
+          <w:rStyle w:val="VerbatimChar"/>
+        </w:rPr>
+        <w:t xml:space="preserve">## [1] "Accuracy Model 1 0.679962013295347"</w:t>
+      </w:r>
+    </w:p>
+    <w:p>
+      <w:pPr>
+        <w:pStyle w:val="Heading2"/>
+      </w:pPr>
+      <w:bookmarkStart w:id="23" w:name="random-forest"/>
+      <w:r>
+        <w:t xml:space="preserve">Random Forest</w:t>
+      </w:r>
+      <w:bookmarkEnd w:id="23"/>
+    </w:p>
+    <w:p>
+      <w:pPr>
+        <w:pStyle w:val="SourceCode"/>
+      </w:pPr>
+      <w:r>
+        <w:rPr>
+          <w:rStyle w:val="NormalTok"/>
+        </w:rPr>
+        <w:t xml:space="preserve">mtry_vals =</w:t>
+      </w:r>
+      <w:r>
+        <w:rPr>
+          <w:rStyle w:val="StringTok"/>
+        </w:rPr>
+        <w:t xml:space="preserve"> </w:t>
+      </w:r>
+      <w:r>
+        <w:rPr>
+          <w:rStyle w:val="KeywordTok"/>
+        </w:rPr>
+        <w:t xml:space="preserve">c</w:t>
+      </w:r>
+      <w:r>
+        <w:rPr>
+          <w:rStyle w:val="NormalTok"/>
+        </w:rPr>
+        <w:t xml:space="preserve">(</w:t>
+      </w:r>
+      <w:r>
+        <w:rPr>
+          <w:rStyle w:val="KeywordTok"/>
+        </w:rPr>
+        <w:t xml:space="preserve">ncol</w:t>
+      </w:r>
+      <w:r>
+        <w:rPr>
+          <w:rStyle w:val="NormalTok"/>
+        </w:rPr>
+        <w:t xml:space="preserve">(train)</w:t>
+      </w:r>
+      <w:r>
+        <w:rPr>
+          <w:rStyle w:val="OperatorTok"/>
+        </w:rPr>
+        <w:t xml:space="preserve">-</w:t>
+      </w:r>
+      <w:r>
+        <w:rPr>
+          <w:rStyle w:val="DecValTok"/>
+        </w:rPr>
+        <w:t xml:space="preserve">1</w:t>
+      </w:r>
+      <w:r>
+        <w:rPr>
+          <w:rStyle w:val="NormalTok"/>
+        </w:rPr>
+        <w:t xml:space="preserve">, </w:t>
+      </w:r>
+      <w:r>
+        <w:rPr>
+          <w:rStyle w:val="KeywordTok"/>
+        </w:rPr>
+        <w:t xml:space="preserve">sqrt</w:t>
+      </w:r>
+      <w:r>
+        <w:rPr>
+          <w:rStyle w:val="NormalTok"/>
+        </w:rPr>
+        <w:t xml:space="preserve">(</w:t>
+      </w:r>
+      <w:r>
+        <w:rPr>
+          <w:rStyle w:val="KeywordTok"/>
+        </w:rPr>
+        <w:t xml:space="preserve">ncol</w:t>
+      </w:r>
+      <w:r>
+        <w:rPr>
+          <w:rStyle w:val="NormalTok"/>
+        </w:rPr>
+        <w:t xml:space="preserve">(train)</w:t>
+      </w:r>
+      <w:r>
+        <w:rPr>
+          <w:rStyle w:val="OperatorTok"/>
+        </w:rPr>
+        <w:t xml:space="preserve">-</w:t>
+      </w:r>
+      <w:r>
+        <w:rPr>
+          <w:rStyle w:val="DecValTok"/>
+        </w:rPr>
+        <w:t xml:space="preserve">1</w:t>
+      </w:r>
+      <w:r>
+        <w:rPr>
+          <w:rStyle w:val="NormalTok"/>
+        </w:rPr>
+        <w:t xml:space="preserve">), </w:t>
+      </w:r>
+      <w:r>
+        <w:rPr>
+          <w:rStyle w:val="FloatTok"/>
+        </w:rPr>
+        <w:t xml:space="preserve">0.5</w:t>
+      </w:r>
+      <w:r>
+        <w:rPr>
+          <w:rStyle w:val="OperatorTok"/>
+        </w:rPr>
+        <w:t xml:space="preserve">*</w:t>
+      </w:r>
+      <w:r>
+        <w:rPr>
+          <w:rStyle w:val="KeywordTok"/>
+        </w:rPr>
+        <w:t xml:space="preserve">ncol</w:t>
+      </w:r>
+      <w:r>
+        <w:rPr>
+          <w:rStyle w:val="NormalTok"/>
+        </w:rPr>
+        <w:t xml:space="preserve">(train)</w:t>
+      </w:r>
+      <w:r>
+        <w:rPr>
+          <w:rStyle w:val="OperatorTok"/>
+        </w:rPr>
+        <w:t xml:space="preserve">-</w:t>
+      </w:r>
+      <w:r>
+        <w:rPr>
+          <w:rStyle w:val="DecValTok"/>
+        </w:rPr>
+        <w:t xml:space="preserve">1</w:t>
+      </w:r>
+      <w:r>
+        <w:rPr>
+          <w:rStyle w:val="NormalTok"/>
+        </w:rPr>
+        <w:t xml:space="preserve">)</w:t>
+      </w:r>
+      <w:r>
+        <w:br/>
+      </w:r>
+      <w:r>
+        <w:br/>
+      </w:r>
+      <w:r>
+        <w:rPr>
+          <w:rStyle w:val="NormalTok"/>
+        </w:rPr>
+        <w:t xml:space="preserve">mtry_grid =</w:t>
+      </w:r>
+      <w:r>
+        <w:rPr>
+          <w:rStyle w:val="StringTok"/>
+        </w:rPr>
+        <w:t xml:space="preserve"> </w:t>
+      </w:r>
+      <w:r>
+        <w:rPr>
+          <w:rStyle w:val="KeywordTok"/>
+        </w:rPr>
+        <w:t xml:space="preserve">expand.grid</w:t>
+      </w:r>
+      <w:r>
+        <w:rPr>
+          <w:rStyle w:val="NormalTok"/>
+        </w:rPr>
+        <w:t xml:space="preserve">(</w:t>
+      </w:r>
+      <w:r>
+        <w:rPr>
+          <w:rStyle w:val="DataTypeTok"/>
+        </w:rPr>
+        <w:t xml:space="preserve">.mtry=</w:t>
+      </w:r>
+      <w:r>
+        <w:rPr>
+          <w:rStyle w:val="NormalTok"/>
+        </w:rPr>
+        <w:t xml:space="preserve">mtry_vals)</w:t>
+      </w:r>
+      <w:r>
+        <w:br/>
+      </w:r>
+      <w:r>
+        <w:br/>
+      </w:r>
+      <w:r>
+        <w:rPr>
+          <w:rStyle w:val="KeywordTok"/>
+        </w:rPr>
+        <w:t xml:space="preserve">set.seed</w:t>
+      </w:r>
+      <w:r>
+        <w:rPr>
+          <w:rStyle w:val="NormalTok"/>
+        </w:rPr>
+        <w:t xml:space="preserve">(</w:t>
+      </w:r>
+      <w:r>
+        <w:rPr>
+          <w:rStyle w:val="DecValTok"/>
+        </w:rPr>
+        <w:t xml:space="preserve">2</w:t>
+      </w:r>
+      <w:r>
+        <w:rPr>
+          <w:rStyle w:val="NormalTok"/>
+        </w:rPr>
+        <w:t xml:space="preserve">)</w:t>
+      </w:r>
+      <w:r>
+        <w:br/>
+      </w:r>
+      <w:r>
+        <w:rPr>
+          <w:rStyle w:val="NormalTok"/>
+        </w:rPr>
+        <w:t xml:space="preserve">rf_fit =</w:t>
+      </w:r>
+      <w:r>
+        <w:rPr>
+          <w:rStyle w:val="StringTok"/>
+        </w:rPr>
+        <w:t xml:space="preserve"> </w:t>
+      </w:r>
+      <w:r>
+        <w:rPr>
+          <w:rStyle w:val="KeywordTok"/>
+        </w:rPr>
+        <w:t xml:space="preserve">train</w:t>
+      </w:r>
+      <w:r>
+        <w:rPr>
+          <w:rStyle w:val="NormalTok"/>
+        </w:rPr>
+        <w:t xml:space="preserve">(diabetes </w:t>
+      </w:r>
+      <w:r>
+        <w:rPr>
+          <w:rStyle w:val="OperatorTok"/>
+        </w:rPr>
+        <w:t xml:space="preserve">~</w:t>
+      </w:r>
+      <w:r>
+        <w:rPr>
+          <w:rStyle w:val="NormalTok"/>
+        </w:rPr>
+        <w:t xml:space="preserve">., </w:t>
+      </w:r>
+      <w:r>
+        <w:br/>
+      </w:r>
+      <w:r>
+        <w:rPr>
+          <w:rStyle w:val="NormalTok"/>
+        </w:rPr>
+        <w:t xml:space="preserve">               </w:t>
+      </w:r>
+      <w:r>
+        <w:rPr>
+          <w:rStyle w:val="DataTypeTok"/>
+        </w:rPr>
+        <w:t xml:space="preserve">data =</w:t>
+      </w:r>
+      <w:r>
+        <w:rPr>
+          <w:rStyle w:val="NormalTok"/>
+        </w:rPr>
+        <w:t xml:space="preserve"> train, </w:t>
+      </w:r>
+      <w:r>
+        <w:br/>
+      </w:r>
+      <w:r>
+        <w:rPr>
+          <w:rStyle w:val="NormalTok"/>
+        </w:rPr>
+        <w:t xml:space="preserve">               </w:t>
+      </w:r>
+      <w:r>
+        <w:rPr>
+          <w:rStyle w:val="DataTypeTok"/>
+        </w:rPr>
+        <w:t xml:space="preserve">method=</w:t>
+      </w:r>
+      <w:r>
+        <w:rPr>
+          <w:rStyle w:val="StringTok"/>
+        </w:rPr>
+        <w:t xml:space="preserve">"rf"</w:t>
+      </w:r>
+      <w:r>
+        <w:rPr>
+          <w:rStyle w:val="NormalTok"/>
+        </w:rPr>
+        <w:t xml:space="preserve">, </w:t>
+      </w:r>
+      <w:r>
+        <w:br/>
+      </w:r>
+      <w:r>
+        <w:rPr>
+          <w:rStyle w:val="NormalTok"/>
+        </w:rPr>
+        <w:t xml:space="preserve">               </w:t>
+      </w:r>
+      <w:r>
+        <w:rPr>
+          <w:rStyle w:val="DataTypeTok"/>
+        </w:rPr>
+        <w:t xml:space="preserve">trControl =</w:t>
+      </w:r>
+      <w:r>
+        <w:rPr>
+          <w:rStyle w:val="NormalTok"/>
+        </w:rPr>
+        <w:t xml:space="preserve"> control1, </w:t>
+      </w:r>
+      <w:r>
+        <w:br/>
+      </w:r>
+      <w:r>
+        <w:rPr>
+          <w:rStyle w:val="NormalTok"/>
+        </w:rPr>
+        <w:t xml:space="preserve">               </w:t>
+      </w:r>
+      <w:r>
+        <w:rPr>
+          <w:rStyle w:val="DataTypeTok"/>
+        </w:rPr>
+        <w:t xml:space="preserve">metric=</w:t>
+      </w:r>
+      <w:r>
+        <w:rPr>
+          <w:rStyle w:val="StringTok"/>
+        </w:rPr>
+        <w:t xml:space="preserve">"Accuracy"</w:t>
+      </w:r>
+      <w:r>
+        <w:rPr>
+          <w:rStyle w:val="NormalTok"/>
+        </w:rPr>
+        <w:t xml:space="preserve">, </w:t>
+      </w:r>
+      <w:r>
+        <w:br/>
+      </w:r>
+      <w:r>
+        <w:rPr>
+          <w:rStyle w:val="NormalTok"/>
+        </w:rPr>
+        <w:t xml:space="preserve">               </w:t>
+      </w:r>
+      <w:r>
+        <w:rPr>
+          <w:rStyle w:val="DataTypeTok"/>
+        </w:rPr>
+        <w:t xml:space="preserve">tuneGrid=</w:t>
+      </w:r>
+      <w:r>
+        <w:rPr>
+          <w:rStyle w:val="NormalTok"/>
+        </w:rPr>
+        <w:t xml:space="preserve">mtry_grid, </w:t>
+      </w:r>
+      <w:r>
+        <w:br/>
+      </w:r>
+      <w:r>
+        <w:rPr>
+          <w:rStyle w:val="NormalTok"/>
+        </w:rPr>
+        <w:t xml:space="preserve">               </w:t>
+      </w:r>
+      <w:r>
+        <w:rPr>
+          <w:rStyle w:val="DataTypeTok"/>
+        </w:rPr>
+        <w:t xml:space="preserve">ntree=</w:t>
+      </w:r>
+      <w:r>
+        <w:rPr>
+          <w:rStyle w:val="DecValTok"/>
+        </w:rPr>
+        <w:t xml:space="preserve">100</w:t>
+      </w:r>
+      <w:r>
+        <w:rPr>
+          <w:rStyle w:val="NormalTok"/>
+        </w:rPr>
+        <w:t xml:space="preserve">)</w:t>
+      </w:r>
+      <w:r>
+        <w:br/>
+      </w:r>
+      <w:r>
+        <w:br/>
+      </w:r>
+      <w:r>
+        <w:rPr>
+          <w:rStyle w:val="NormalTok"/>
+        </w:rPr>
+        <w:t xml:space="preserve">rf_fit</w:t>
+      </w:r>
+      <w:r>
+        <w:rPr>
+          <w:rStyle w:val="OperatorTok"/>
+        </w:rPr>
+        <w:t xml:space="preserve">$</w:t>
+      </w:r>
+      <w:r>
+        <w:rPr>
+          <w:rStyle w:val="NormalTok"/>
+        </w:rPr>
+        <w:t xml:space="preserve">results</w:t>
+      </w:r>
+    </w:p>
+    <w:p>
+      <w:pPr>
+        <w:pStyle w:val="SourceCode"/>
+      </w:pPr>
+      <w:r>
+        <w:rPr>
+          <w:rStyle w:val="VerbatimChar"/>
+        </w:rPr>
+        <w:t xml:space="preserve">##        mtry  Accuracy     Kappa AccuracySD    KappaSD</w:t>
+      </w:r>
+      <w:r>
+        <w:br/>
+      </w:r>
+      <w:r>
+        <w:rPr>
+          <w:rStyle w:val="VerbatimChar"/>
+        </w:rPr>
+        <w:t xml:space="preserve">## 1  4.358899 0.7893020 0.3067161 0.03897397 0.07573702</w:t>
+      </w:r>
+      <w:r>
+        <w:br/>
+      </w:r>
+      <w:r>
+        <w:rPr>
+          <w:rStyle w:val="VerbatimChar"/>
+        </w:rPr>
+        <w:t xml:space="preserve">## 2  9.000000 0.8022507 0.3364938 0.01955935 0.06052209</w:t>
+      </w:r>
+      <w:r>
+        <w:br/>
+      </w:r>
+      <w:r>
+        <w:rPr>
+          <w:rStyle w:val="VerbatimChar"/>
+        </w:rPr>
+        <w:t xml:space="preserve">## 3 19.000000 0.7901265 0.3190312 0.02824320 0.04245803</w:t>
+      </w:r>
+    </w:p>
+    <w:p>
+      <w:pPr>
+        <w:pStyle w:val="SourceCode"/>
+      </w:pPr>
+      <w:r>
+        <w:rPr>
+          <w:rStyle w:val="NormalTok"/>
+        </w:rPr>
+        <w:t xml:space="preserve">rf_fit</w:t>
+      </w:r>
+      <w:r>
+        <w:rPr>
+          <w:rStyle w:val="OperatorTok"/>
+        </w:rPr>
+        <w:t xml:space="preserve">$</w:t>
+      </w:r>
+      <w:r>
+        <w:rPr>
+          <w:rStyle w:val="NormalTok"/>
+        </w:rPr>
+        <w:t xml:space="preserve">bestTune</w:t>
+      </w:r>
+    </w:p>
+    <w:p>
+      <w:pPr>
+        <w:pStyle w:val="SourceCode"/>
+      </w:pPr>
+      <w:r>
+        <w:rPr>
+          <w:rStyle w:val="VerbatimChar"/>
+        </w:rPr>
+        <w:t xml:space="preserve">##   mtry</w:t>
+      </w:r>
+      <w:r>
+        <w:br/>
+      </w:r>
+      <w:r>
+        <w:rPr>
+          <w:rStyle w:val="VerbatimChar"/>
+        </w:rPr>
+        <w:t xml:space="preserve">## 2    9</w:t>
+      </w:r>
+    </w:p>
+    <w:p>
+      <w:pPr>
+        <w:pStyle w:val="SourceCode"/>
+      </w:pPr>
+      <w:r>
+        <w:rPr>
+          <w:rStyle w:val="NormalTok"/>
+        </w:rPr>
+        <w:t xml:space="preserve">rf_fit</w:t>
+      </w:r>
+      <w:r>
+        <w:rPr>
+          <w:rStyle w:val="OperatorTok"/>
+        </w:rPr>
+        <w:t xml:space="preserve">$</w:t>
+      </w:r>
+      <w:r>
+        <w:rPr>
+          <w:rStyle w:val="NormalTok"/>
+        </w:rPr>
+        <w:t xml:space="preserve">finalModel</w:t>
+      </w:r>
+    </w:p>
+    <w:p>
+      <w:pPr>
+        <w:pStyle w:val="SourceCode"/>
+      </w:pPr>
+      <w:r>
+        <w:rPr>
+          <w:rStyle w:val="VerbatimChar"/>
+        </w:rPr>
+        <w:t xml:space="preserve">## </w:t>
+      </w:r>
+      <w:r>
+        <w:br/>
+      </w:r>
+      <w:r>
+        <w:rPr>
+          <w:rStyle w:val="VerbatimChar"/>
+        </w:rPr>
+        <w:t xml:space="preserve">## Call:</w:t>
+      </w:r>
+      <w:r>
+        <w:br/>
+      </w:r>
+      <w:r>
+        <w:rPr>
+          <w:rStyle w:val="VerbatimChar"/>
+        </w:rPr>
+        <w:t xml:space="preserve">##  randomForest(x = x, y = y, ntree = 100, mtry = param$mtry) </w:t>
+      </w:r>
+      <w:r>
+        <w:br/>
+      </w:r>
+      <w:r>
+        <w:rPr>
+          <w:rStyle w:val="VerbatimChar"/>
+        </w:rPr>
+        <w:t xml:space="preserve">##                Type of random forest: classification</w:t>
+      </w:r>
+      <w:r>
+        <w:br/>
+      </w:r>
+      <w:r>
+        <w:rPr>
+          <w:rStyle w:val="VerbatimChar"/>
+        </w:rPr>
+        <w:t xml:space="preserve">##                      Number of trees: 100</w:t>
+      </w:r>
+      <w:r>
+        <w:br/>
+      </w:r>
+      <w:r>
+        <w:rPr>
+          <w:rStyle w:val="VerbatimChar"/>
+        </w:rPr>
+        <w:t xml:space="preserve">## No. of variables tried at each split: 9</w:t>
+      </w:r>
+      <w:r>
+        <w:br/>
+      </w:r>
+      <w:r>
+        <w:rPr>
+          <w:rStyle w:val="VerbatimChar"/>
+        </w:rPr>
+        <w:t xml:space="preserve">## </w:t>
+      </w:r>
+      <w:r>
+        <w:br/>
+      </w:r>
+      <w:r>
+        <w:rPr>
+          <w:rStyle w:val="VerbatimChar"/>
+        </w:rPr>
+        <w:t xml:space="preserve">##         OOB estimate of  error rate: 21.6%</w:t>
+      </w:r>
+      <w:r>
+        <w:br/>
+      </w:r>
+      <w:r>
+        <w:rPr>
+          <w:rStyle w:val="VerbatimChar"/>
+        </w:rPr>
+        <w:t xml:space="preserve">## Confusion matrix:</w:t>
+      </w:r>
+      <w:r>
+        <w:br/>
+      </w:r>
+      <w:r>
+        <w:rPr>
+          <w:rStyle w:val="VerbatimChar"/>
+        </w:rPr>
+        <w:t xml:space="preserve">##      No Yes class.error</w:t>
+      </w:r>
+      <w:r>
+        <w:br/>
+      </w:r>
+      <w:r>
+        <w:rPr>
+          <w:rStyle w:val="VerbatimChar"/>
+        </w:rPr>
+        <w:t xml:space="preserve">## No  153  53   0.2572816</w:t>
+      </w:r>
+      <w:r>
+        <w:br/>
+      </w:r>
+      <w:r>
+        <w:rPr>
+          <w:rStyle w:val="VerbatimChar"/>
+        </w:rPr>
+        <w:t xml:space="preserve">## Yes  36 170   0.1747573</w:t>
+      </w:r>
+    </w:p>
+    <w:p>
+      <w:pPr>
+        <w:pStyle w:val="SourceCode"/>
+      </w:pPr>
+      <w:r>
+        <w:rPr>
+          <w:rStyle w:val="KeywordTok"/>
+        </w:rPr>
+        <w:t xml:space="preserve">varImp</w:t>
+      </w:r>
+      <w:r>
+        <w:rPr>
+          <w:rStyle w:val="NormalTok"/>
+        </w:rPr>
+        <w:t xml:space="preserve">(rf_fit)</w:t>
+      </w:r>
+    </w:p>
+    <w:p>
+      <w:pPr>
+        <w:pStyle w:val="SourceCode"/>
+      </w:pPr>
+      <w:r>
+        <w:rPr>
+          <w:rStyle w:val="VerbatimChar"/>
+        </w:rPr>
+        <w:t xml:space="preserve">## rf variable importance</w:t>
+      </w:r>
+      <w:r>
+        <w:br/>
+      </w:r>
+      <w:r>
+        <w:rPr>
+          <w:rStyle w:val="VerbatimChar"/>
+        </w:rPr>
+        <w:t xml:space="preserve">## </w:t>
+      </w:r>
+      <w:r>
+        <w:br/>
+      </w:r>
+      <w:r>
+        <w:rPr>
+          <w:rStyle w:val="VerbatimChar"/>
+        </w:rPr>
+        <w:t xml:space="preserve">##   only 20 most important variables shown (out of 22)</w:t>
+      </w:r>
+      <w:r>
+        <w:br/>
+      </w:r>
+      <w:r>
+        <w:rPr>
+          <w:rStyle w:val="VerbatimChar"/>
+        </w:rPr>
+        <w:t xml:space="preserve">## </w:t>
+      </w:r>
+      <w:r>
+        <w:br/>
+      </w:r>
+      <w:r>
+        <w:rPr>
+          <w:rStyle w:val="VerbatimChar"/>
+        </w:rPr>
+        <w:t xml:space="preserve">##                Overall</w:t>
+      </w:r>
+      <w:r>
+        <w:br/>
+      </w:r>
+      <w:r>
+        <w:rPr>
+          <w:rStyle w:val="VerbatimChar"/>
+        </w:rPr>
+        <w:t xml:space="preserve">## age           100.0000</w:t>
+      </w:r>
+      <w:r>
+        <w:br/>
+      </w:r>
+      <w:r>
+        <w:rPr>
+          <w:rStyle w:val="VerbatimChar"/>
+        </w:rPr>
+        <w:t xml:space="preserve">## bmi            54.3528</w:t>
+      </w:r>
+      <w:r>
+        <w:br/>
+      </w:r>
+      <w:r>
+        <w:rPr>
+          <w:rStyle w:val="VerbatimChar"/>
+        </w:rPr>
+        <w:t xml:space="preserve">## weight         35.1443</w:t>
+      </w:r>
+      <w:r>
+        <w:br/>
+      </w:r>
+      <w:r>
+        <w:rPr>
+          <w:rStyle w:val="VerbatimChar"/>
+        </w:rPr>
+        <w:t xml:space="preserve">## urine_flow1    31.5354</w:t>
+      </w:r>
+      <w:r>
+        <w:br/>
+      </w:r>
+      <w:r>
+        <w:rPr>
+          <w:rStyle w:val="VerbatimChar"/>
+        </w:rPr>
+        <w:t xml:space="preserve">## height         26.7215</w:t>
+      </w:r>
+      <w:r>
+        <w:br/>
+      </w:r>
+      <w:r>
+        <w:rPr>
+          <w:rStyle w:val="VerbatimChar"/>
+        </w:rPr>
+        <w:t xml:space="preserve">## bp_sys3        26.4446</w:t>
+      </w:r>
+      <w:r>
+        <w:br/>
+      </w:r>
+      <w:r>
+        <w:rPr>
+          <w:rStyle w:val="VerbatimChar"/>
+        </w:rPr>
+        <w:t xml:space="preserve">## direct_chol    25.2856</w:t>
+      </w:r>
+      <w:r>
+        <w:br/>
+      </w:r>
+      <w:r>
+        <w:rPr>
+          <w:rStyle w:val="VerbatimChar"/>
+        </w:rPr>
+        <w:t xml:space="preserve">## pulse          24.0449</w:t>
+      </w:r>
+      <w:r>
+        <w:br/>
+      </w:r>
+      <w:r>
+        <w:rPr>
+          <w:rStyle w:val="VerbatimChar"/>
+        </w:rPr>
+        <w:t xml:space="preserve">## bp_sys1        23.4010</w:t>
+      </w:r>
+      <w:r>
+        <w:br/>
+      </w:r>
+      <w:r>
+        <w:rPr>
+          <w:rStyle w:val="VerbatimChar"/>
+        </w:rPr>
+        <w:t xml:space="preserve">## bp_sys2        23.2512</w:t>
+      </w:r>
+      <w:r>
+        <w:br/>
+      </w:r>
+      <w:r>
+        <w:rPr>
+          <w:rStyle w:val="VerbatimChar"/>
+        </w:rPr>
+        <w:t xml:space="preserve">## bp_sys_ave     20.1751</w:t>
+      </w:r>
+      <w:r>
+        <w:br/>
+      </w:r>
+      <w:r>
+        <w:rPr>
+          <w:rStyle w:val="VerbatimChar"/>
+        </w:rPr>
+        <w:t xml:space="preserve">## urine_vol1     19.2435</w:t>
+      </w:r>
+      <w:r>
+        <w:br/>
+      </w:r>
+      <w:r>
+        <w:rPr>
+          <w:rStyle w:val="VerbatimChar"/>
+        </w:rPr>
+        <w:t xml:space="preserve">## tot_chol       17.6468</w:t>
+      </w:r>
+      <w:r>
+        <w:br/>
+      </w:r>
+      <w:r>
+        <w:rPr>
+          <w:rStyle w:val="VerbatimChar"/>
+        </w:rPr>
+        <w:t xml:space="preserve">## bp_dia1        17.5009</w:t>
+      </w:r>
+      <w:r>
+        <w:br/>
+      </w:r>
+      <w:r>
+        <w:rPr>
+          <w:rStyle w:val="VerbatimChar"/>
+        </w:rPr>
+        <w:t xml:space="preserve">## bp_dia3        16.2830</w:t>
+      </w:r>
+      <w:r>
+        <w:br/>
+      </w:r>
+      <w:r>
+        <w:rPr>
+          <w:rStyle w:val="VerbatimChar"/>
+        </w:rPr>
+        <w:t xml:space="preserve">## bp_dia_ave     15.8940</w:t>
+      </w:r>
+      <w:r>
+        <w:br/>
+      </w:r>
+      <w:r>
+        <w:rPr>
+          <w:rStyle w:val="VerbatimChar"/>
+        </w:rPr>
+        <w:t xml:space="preserve">## bp_dia2        15.8291</w:t>
+      </w:r>
+      <w:r>
+        <w:br/>
+      </w:r>
+      <w:r>
+        <w:rPr>
+          <w:rStyle w:val="VerbatimChar"/>
+        </w:rPr>
+        <w:t xml:space="preserve">## race1White      3.8331</w:t>
+      </w:r>
+      <w:r>
+        <w:br/>
+      </w:r>
+      <w:r>
+        <w:rPr>
+          <w:rStyle w:val="VerbatimChar"/>
+        </w:rPr>
+        <w:t xml:space="preserve">## race1Mexican    0.5097</w:t>
+      </w:r>
+      <w:r>
+        <w:br/>
+      </w:r>
+      <w:r>
+        <w:rPr>
+          <w:rStyle w:val="VerbatimChar"/>
+        </w:rPr>
+        <w:t xml:space="preserve">## race1Hispanic   0.4914</w:t>
+      </w:r>
+    </w:p>
+    <w:p>
+      <w:pPr>
+        <w:pStyle w:val="SourceCode"/>
+      </w:pPr>
+      <w:r>
+        <w:rPr>
+          <w:rStyle w:val="KeywordTok"/>
+        </w:rPr>
+        <w:t xml:space="preserve">plot</w:t>
+      </w:r>
+      <w:r>
+        <w:rPr>
+          <w:rStyle w:val="NormalTok"/>
+        </w:rPr>
+        <w:t xml:space="preserve">(</w:t>
+      </w:r>
+      <w:r>
+        <w:rPr>
+          <w:rStyle w:val="KeywordTok"/>
+        </w:rPr>
+        <w:t xml:space="preserve">varImp</w:t>
+      </w:r>
+      <w:r>
+        <w:rPr>
+          <w:rStyle w:val="NormalTok"/>
+        </w:rPr>
+        <w:t xml:space="preserve">(rf_fit))</w:t>
+      </w:r>
+    </w:p>
+    <w:p>
+      <w:pPr>
+        <w:pStyle w:val="FirstParagraph"/>
+      </w:pPr>
+      <w:r>
+        <w:drawing>
+          <wp:inline>
+            <wp:extent cx="5334000" cy="4267200"/>
+            <wp:effectExtent b="0" l="0" r="0" t="0"/>
+            <wp:docPr descr="" title="" id="1" name="Picture"/>
+            <a:graphic>
+              <a:graphicData uri="http://schemas.openxmlformats.org/drawingml/2006/picture">
+                <pic:pic>
+                  <pic:nvPicPr>
+                    <pic:cNvPr descr="final_project_p8106_files/figure-docx/unnamed-chunk-4-1.png" id="0" name="Picture"/>
+                    <pic:cNvPicPr>
+                      <a:picLocks noChangeArrowheads="1" noChangeAspect="1"/>
+                    </pic:cNvPicPr>
+                  </pic:nvPicPr>
+                  <pic:blipFill>
+                    <a:blip r:embed="rId24"/>
+                    <a:stretch>
+                      <a:fillRect/>
+                    </a:stretch>
+                  </pic:blipFill>
+                  <pic:spPr bwMode="auto">
+                    <a:xfrm>
+                      <a:off x="0" y="0"/>
+                      <a:ext cx="5334000" cy="4267200"/>
+                    </a:xfrm>
+                    <a:prstGeom prst="rect">
+                      <a:avLst/>
+                    </a:prstGeom>
+                    <a:noFill/>
+                    <a:ln w="9525">
+                      <a:noFill/>
+                      <a:headEnd/>
+                      <a:tailEnd/>
+                    </a:ln>
+                  </pic:spPr>
+                </pic:pic>
+              </a:graphicData>
+            </a:graphic>
+          </wp:inline>
+        </w:drawing>
+      </w:r>
+    </w:p>
+    <w:p>
+      <w:pPr>
+        <w:pStyle w:val="SourceCode"/>
+      </w:pPr>
+      <w:r>
+        <w:rPr>
+          <w:rStyle w:val="KeywordTok"/>
+        </w:rPr>
+        <w:t xml:space="preserve">varImpPlot</w:t>
+      </w:r>
+      <w:r>
+        <w:rPr>
+          <w:rStyle w:val="NormalTok"/>
+        </w:rPr>
+        <w:t xml:space="preserve">(rf_fit</w:t>
+      </w:r>
+      <w:r>
+        <w:rPr>
+          <w:rStyle w:val="OperatorTok"/>
+        </w:rPr>
+        <w:t xml:space="preserve">$</w:t>
+      </w:r>
+      <w:r>
+        <w:rPr>
+          <w:rStyle w:val="NormalTok"/>
+        </w:rPr>
+        <w:t xml:space="preserve">finalModel)</w:t>
+      </w:r>
+    </w:p>
+    <w:p>
+      <w:pPr>
+        <w:pStyle w:val="FirstParagraph"/>
+      </w:pPr>
+      <w:r>
+        <w:drawing>
+          <wp:inline>
+            <wp:extent cx="5334000" cy="4267200"/>
+            <wp:effectExtent b="0" l="0" r="0" t="0"/>
+            <wp:docPr descr="" title="" id="1" name="Picture"/>
+            <a:graphic>
+              <a:graphicData uri="http://schemas.openxmlformats.org/drawingml/2006/picture">
+                <pic:pic>
+                  <pic:nvPicPr>
+                    <pic:cNvPr descr="final_project_p8106_files/figure-docx/unnamed-chunk-4-2.png" id="0" name="Picture"/>
+                    <pic:cNvPicPr>
+                      <a:picLocks noChangeArrowheads="1" noChangeAspect="1"/>
+                    </pic:cNvPicPr>
+                  </pic:nvPicPr>
+                  <pic:blipFill>
+                    <a:blip r:embed="rId25"/>
+                    <a:stretch>
+                      <a:fillRect/>
+                    </a:stretch>
+                  </pic:blipFill>
+                  <pic:spPr bwMode="auto">
+                    <a:xfrm>
+                      <a:off x="0" y="0"/>
+                      <a:ext cx="5334000" cy="4267200"/>
+                    </a:xfrm>
+                    <a:prstGeom prst="rect">
+                      <a:avLst/>
+                    </a:prstGeom>
+                    <a:noFill/>
+                    <a:ln w="9525">
+                      <a:noFill/>
+                      <a:headEnd/>
+                      <a:tailEnd/>
+                    </a:ln>
+                  </pic:spPr>
+                </pic:pic>
+              </a:graphicData>
+            </a:graphic>
+          </wp:inline>
+        </w:drawing>
+      </w:r>
+    </w:p>
+    <w:p>
+      <w:pPr>
+        <w:pStyle w:val="SourceCode"/>
+      </w:pPr>
+      <w:r>
+        <w:rPr>
+          <w:rStyle w:val="NormalTok"/>
+        </w:rPr>
+        <w:t xml:space="preserve">rf_pred =</w:t>
+      </w:r>
+      <w:r>
+        <w:rPr>
+          <w:rStyle w:val="StringTok"/>
+        </w:rPr>
+        <w:t xml:space="preserve"> </w:t>
+      </w:r>
+      <w:r>
+        <w:rPr>
+          <w:rStyle w:val="KeywordTok"/>
+        </w:rPr>
+        <w:t xml:space="preserve">predict</w:t>
+      </w:r>
+      <w:r>
+        <w:rPr>
+          <w:rStyle w:val="NormalTok"/>
+        </w:rPr>
+        <w:t xml:space="preserve">(rf_fit, test) </w:t>
+      </w:r>
+      <w:r>
+        <w:rPr>
+          <w:rStyle w:val="OperatorTok"/>
+        </w:rPr>
+        <w:t xml:space="preserve">%&gt;%</w:t>
+      </w:r>
+      <w:r>
+        <w:rPr>
+          <w:rStyle w:val="StringTok"/>
+        </w:rPr>
+        <w:t xml:space="preserve"> </w:t>
+      </w:r>
+      <w:r>
+        <w:rPr>
+          <w:rStyle w:val="KeywordTok"/>
+        </w:rPr>
+        <w:t xml:space="preserve">as.numeric</w:t>
+      </w:r>
+      <w:r>
+        <w:rPr>
+          <w:rStyle w:val="NormalTok"/>
+        </w:rPr>
+        <w:t xml:space="preserve">()</w:t>
+      </w:r>
+      <w:r>
+        <w:br/>
+      </w:r>
+      <w:r>
+        <w:rPr>
+          <w:rStyle w:val="NormalTok"/>
+        </w:rPr>
+        <w:t xml:space="preserve">rf_pred_p =</w:t>
+      </w:r>
+      <w:r>
+        <w:rPr>
+          <w:rStyle w:val="StringTok"/>
+        </w:rPr>
+        <w:t xml:space="preserve"> </w:t>
+      </w:r>
+      <w:r>
+        <w:rPr>
+          <w:rStyle w:val="KeywordTok"/>
+        </w:rPr>
+        <w:t xml:space="preserve">ifelse</w:t>
+      </w:r>
+      <w:r>
+        <w:rPr>
+          <w:rStyle w:val="NormalTok"/>
+        </w:rPr>
+        <w:t xml:space="preserve">(rf_pred</w:t>
+      </w:r>
+      <w:r>
+        <w:rPr>
+          <w:rStyle w:val="DecValTok"/>
+        </w:rPr>
+        <w:t xml:space="preserve">-1</w:t>
+      </w:r>
+      <w:r>
+        <w:rPr>
+          <w:rStyle w:val="NormalTok"/>
+        </w:rPr>
+        <w:t xml:space="preserve"> </w:t>
+      </w:r>
+      <w:r>
+        <w:rPr>
+          <w:rStyle w:val="OperatorTok"/>
+        </w:rPr>
+        <w:t xml:space="preserve">&gt;</w:t>
+      </w:r>
+      <w:r>
+        <w:rPr>
+          <w:rStyle w:val="StringTok"/>
+        </w:rPr>
+        <w:t xml:space="preserve"> </w:t>
+      </w:r>
+      <w:r>
+        <w:rPr>
+          <w:rStyle w:val="FloatTok"/>
+        </w:rPr>
+        <w:t xml:space="preserve">0.5</w:t>
+      </w:r>
+      <w:r>
+        <w:rPr>
+          <w:rStyle w:val="NormalTok"/>
+        </w:rPr>
+        <w:t xml:space="preserve">,</w:t>
+      </w:r>
+      <w:r>
+        <w:rPr>
+          <w:rStyle w:val="DecValTok"/>
+        </w:rPr>
+        <w:t xml:space="preserve">1</w:t>
+      </w:r>
+      <w:r>
+        <w:rPr>
+          <w:rStyle w:val="NormalTok"/>
+        </w:rPr>
+        <w:t xml:space="preserve">,</w:t>
+      </w:r>
+      <w:r>
+        <w:rPr>
+          <w:rStyle w:val="DecValTok"/>
+        </w:rPr>
+        <w:t xml:space="preserve">0</w:t>
+      </w:r>
+      <w:r>
+        <w:rPr>
+          <w:rStyle w:val="NormalTok"/>
+        </w:rPr>
+        <w:t xml:space="preserve">)</w:t>
+      </w:r>
+      <w:r>
+        <w:br/>
+      </w:r>
+      <w:r>
+        <w:br/>
+      </w:r>
+      <w:r>
+        <w:rPr>
+          <w:rStyle w:val="NormalTok"/>
+        </w:rPr>
+        <w:t xml:space="preserve">test_outcome_rf =</w:t>
+      </w:r>
+      <w:r>
+        <w:rPr>
+          <w:rStyle w:val="StringTok"/>
+        </w:rPr>
+        <w:t xml:space="preserve"> </w:t>
+      </w:r>
+      <w:r>
+        <w:rPr>
+          <w:rStyle w:val="NormalTok"/>
+        </w:rPr>
+        <w:t xml:space="preserve">(</w:t>
+      </w:r>
+      <w:r>
+        <w:rPr>
+          <w:rStyle w:val="KeywordTok"/>
+        </w:rPr>
+        <w:t xml:space="preserve">as.numeric</w:t>
+      </w:r>
+      <w:r>
+        <w:rPr>
+          <w:rStyle w:val="NormalTok"/>
+        </w:rPr>
+        <w:t xml:space="preserve">(test</w:t>
+      </w:r>
+      <w:r>
+        <w:rPr>
+          <w:rStyle w:val="OperatorTok"/>
+        </w:rPr>
+        <w:t xml:space="preserve">$</w:t>
+      </w:r>
+      <w:r>
+        <w:rPr>
+          <w:rStyle w:val="NormalTok"/>
+        </w:rPr>
+        <w:t xml:space="preserve">diabetes)</w:t>
+      </w:r>
+      <w:r>
+        <w:rPr>
+          <w:rStyle w:val="OperatorTok"/>
+        </w:rPr>
+        <w:t xml:space="preserve">-</w:t>
+      </w:r>
+      <w:r>
+        <w:rPr>
+          <w:rStyle w:val="DecValTok"/>
+        </w:rPr>
+        <w:t xml:space="preserve">1</w:t>
+      </w:r>
+      <w:r>
+        <w:rPr>
+          <w:rStyle w:val="NormalTok"/>
+        </w:rPr>
+        <w:t xml:space="preserve">)</w:t>
+      </w:r>
+      <w:r>
+        <w:br/>
+      </w:r>
+      <w:r>
+        <w:br/>
+      </w:r>
+      <w:r>
+        <w:rPr>
+          <w:rStyle w:val="NormalTok"/>
+        </w:rPr>
+        <w:t xml:space="preserve">misclasserror_rf =</w:t>
+      </w:r>
+      <w:r>
+        <w:rPr>
+          <w:rStyle w:val="StringTok"/>
+        </w:rPr>
+        <w:t xml:space="preserve"> </w:t>
+      </w:r>
+      <w:r>
+        <w:rPr>
+          <w:rStyle w:val="KeywordTok"/>
+        </w:rPr>
+        <w:t xml:space="preserve">mean</w:t>
+      </w:r>
+      <w:r>
+        <w:rPr>
+          <w:rStyle w:val="NormalTok"/>
+        </w:rPr>
+        <w:t xml:space="preserve">(rf_pred_p </w:t>
+      </w:r>
+      <w:r>
+        <w:rPr>
+          <w:rStyle w:val="OperatorTok"/>
+        </w:rPr>
+        <w:t xml:space="preserve">!=</w:t>
+      </w:r>
+      <w:r>
+        <w:rPr>
+          <w:rStyle w:val="StringTok"/>
+        </w:rPr>
+        <w:t xml:space="preserve"> </w:t>
+      </w:r>
+      <w:r>
+        <w:rPr>
+          <w:rStyle w:val="NormalTok"/>
+        </w:rPr>
+        <w:t xml:space="preserve">test_outcome_rf, </w:t>
+      </w:r>
+      <w:r>
+        <w:rPr>
+          <w:rStyle w:val="DataTypeTok"/>
+        </w:rPr>
+        <w:t xml:space="preserve">na.rm=</w:t>
+      </w:r>
+      <w:r>
+        <w:rPr>
+          <w:rStyle w:val="NormalTok"/>
+        </w:rPr>
+        <w:t xml:space="preserve">T)</w:t>
+      </w:r>
+      <w:r>
+        <w:br/>
+      </w:r>
+      <w:r>
+        <w:rPr>
+          <w:rStyle w:val="KeywordTok"/>
+        </w:rPr>
+        <w:t xml:space="preserve">print</w:t>
+      </w:r>
+      <w:r>
+        <w:rPr>
+          <w:rStyle w:val="NormalTok"/>
+        </w:rPr>
+        <w:t xml:space="preserve">(</w:t>
+      </w:r>
+      <w:r>
+        <w:rPr>
+          <w:rStyle w:val="KeywordTok"/>
+        </w:rPr>
+        <w:t xml:space="preserve">paste</w:t>
+      </w:r>
+      <w:r>
+        <w:rPr>
+          <w:rStyle w:val="NormalTok"/>
+        </w:rPr>
+        <w:t xml:space="preserve">(</w:t>
+      </w:r>
+      <w:r>
+        <w:rPr>
+          <w:rStyle w:val="StringTok"/>
+        </w:rPr>
+        <w:t xml:space="preserve">'Accuracy Model 2'</w:t>
+      </w:r>
+      <w:r>
+        <w:rPr>
+          <w:rStyle w:val="NormalTok"/>
+        </w:rPr>
+        <w:t xml:space="preserve">, </w:t>
+      </w:r>
+      <w:r>
+        <w:rPr>
+          <w:rStyle w:val="DecValTok"/>
+        </w:rPr>
+        <w:t xml:space="preserve">1</w:t>
+      </w:r>
+      <w:r>
+        <w:rPr>
+          <w:rStyle w:val="OperatorTok"/>
+        </w:rPr>
+        <w:t xml:space="preserve">-</w:t>
+      </w:r>
+      <w:r>
+        <w:rPr>
+          <w:rStyle w:val="NormalTok"/>
+        </w:rPr>
+        <w:t xml:space="preserve">misclasserror_rf))</w:t>
+      </w:r>
+    </w:p>
+    <w:p>
+      <w:pPr>
+        <w:pStyle w:val="SourceCode"/>
+      </w:pPr>
+      <w:r>
+        <w:rPr>
+          <w:rStyle w:val="VerbatimChar"/>
+        </w:rPr>
+        <w:t xml:space="preserve">## [1] "Accuracy Model 2 0.784425451092118"</w:t>
+      </w:r>
+    </w:p>
+    <w:p>
+      <w:pPr>
+        <w:pStyle w:val="Heading2"/>
+      </w:pPr>
+      <w:bookmarkStart w:id="26" w:name="model-comparisons"/>
+      <w:r>
+        <w:t xml:space="preserve">Model Comparisons</w:t>
+      </w:r>
+      <w:bookmarkEnd w:id="26"/>
+    </w:p>
+    <w:p>
+      <w:pPr>
+        <w:pStyle w:val="SourceCode"/>
+      </w:pPr>
+      <w:r>
+        <w:rPr>
+          <w:rStyle w:val="NormalTok"/>
+        </w:rPr>
+        <w:t xml:space="preserve">resamp =</w:t>
+      </w:r>
+      <w:r>
+        <w:rPr>
+          <w:rStyle w:val="StringTok"/>
+        </w:rPr>
+        <w:t xml:space="preserve"> </w:t>
+      </w:r>
+      <w:r>
+        <w:rPr>
+          <w:rStyle w:val="KeywordTok"/>
+        </w:rPr>
+        <w:t xml:space="preserve">resamples</w:t>
+      </w:r>
+      <w:r>
+        <w:rPr>
+          <w:rStyle w:val="NormalTok"/>
+        </w:rPr>
+        <w:t xml:space="preserve">(</w:t>
+      </w:r>
+      <w:r>
+        <w:rPr>
+          <w:rStyle w:val="KeywordTok"/>
+        </w:rPr>
+        <w:t xml:space="preserve">list</w:t>
+      </w:r>
+      <w:r>
+        <w:rPr>
+          <w:rStyle w:val="NormalTok"/>
+        </w:rPr>
+        <w:t xml:space="preserve">(</w:t>
+      </w:r>
+      <w:r>
+        <w:rPr>
+          <w:rStyle w:val="DataTypeTok"/>
+        </w:rPr>
+        <w:t xml:space="preserve">lasso =</w:t>
+      </w:r>
+      <w:r>
+        <w:rPr>
+          <w:rStyle w:val="NormalTok"/>
+        </w:rPr>
+        <w:t xml:space="preserve"> lasso_fit, </w:t>
+      </w:r>
+      <w:r>
+        <w:rPr>
+          <w:rStyle w:val="DataTypeTok"/>
+        </w:rPr>
+        <w:t xml:space="preserve">rf =</w:t>
+      </w:r>
+      <w:r>
+        <w:rPr>
+          <w:rStyle w:val="NormalTok"/>
+        </w:rPr>
+        <w:t xml:space="preserve"> rf_fit)) </w:t>
+      </w:r>
+      <w:r>
+        <w:br/>
+      </w:r>
+      <w:r>
+        <w:rPr>
+          <w:rStyle w:val="KeywordTok"/>
+        </w:rPr>
+        <w:t xml:space="preserve">summary</w:t>
+      </w:r>
+      <w:r>
+        <w:rPr>
+          <w:rStyle w:val="NormalTok"/>
+        </w:rPr>
+        <w:t xml:space="preserve">(resamp)</w:t>
+      </w:r>
+    </w:p>
+    <w:p>
+      <w:pPr>
+        <w:pStyle w:val="SourceCode"/>
+      </w:pPr>
+      <w:r>
+        <w:rPr>
+          <w:rStyle w:val="VerbatimChar"/>
+        </w:rPr>
+        <w:t xml:space="preserve">## </w:t>
+      </w:r>
+      <w:r>
+        <w:br/>
+      </w:r>
+      <w:r>
+        <w:rPr>
+          <w:rStyle w:val="VerbatimChar"/>
+        </w:rPr>
+        <w:t xml:space="preserve">## Call:</w:t>
+      </w:r>
+      <w:r>
+        <w:br/>
+      </w:r>
+      <w:r>
+        <w:rPr>
+          <w:rStyle w:val="VerbatimChar"/>
+        </w:rPr>
+        <w:t xml:space="preserve">## summary.resamples(object = resamp)</w:t>
+      </w:r>
+      <w:r>
+        <w:br/>
+      </w:r>
+      <w:r>
+        <w:rPr>
+          <w:rStyle w:val="VerbatimChar"/>
+        </w:rPr>
+        <w:t xml:space="preserve">## </w:t>
+      </w:r>
+      <w:r>
+        <w:br/>
+      </w:r>
+      <w:r>
+        <w:rPr>
+          <w:rStyle w:val="VerbatimChar"/>
+        </w:rPr>
+        <w:t xml:space="preserve">## Models: lasso, rf </w:t>
+      </w:r>
+      <w:r>
+        <w:br/>
+      </w:r>
+      <w:r>
+        <w:rPr>
+          <w:rStyle w:val="VerbatimChar"/>
+        </w:rPr>
+        <w:t xml:space="preserve">## Number of resamples: 10 </w:t>
+      </w:r>
+      <w:r>
+        <w:br/>
+      </w:r>
+      <w:r>
+        <w:rPr>
+          <w:rStyle w:val="VerbatimChar"/>
+        </w:rPr>
+        <w:t xml:space="preserve">## </w:t>
+      </w:r>
+      <w:r>
+        <w:br/>
+      </w:r>
+      <w:r>
+        <w:rPr>
+          <w:rStyle w:val="VerbatimChar"/>
+        </w:rPr>
+        <w:t xml:space="preserve">## Accuracy </w:t>
+      </w:r>
+      <w:r>
+        <w:br/>
+      </w:r>
+      <w:r>
+        <w:rPr>
+          <w:rStyle w:val="VerbatimChar"/>
+        </w:rPr>
+        <w:t xml:space="preserve">##            Min.   1st Qu.    Median      Mean   3rd Qu.      Max. NA's</w:t>
+      </w:r>
+      <w:r>
+        <w:br/>
+      </w:r>
+      <w:r>
+        <w:rPr>
+          <w:rStyle w:val="VerbatimChar"/>
+        </w:rPr>
+        <w:t xml:space="preserve">## lasso 0.6747967 0.7163235 0.7479964 0.7389215 0.7689839 0.7845528    0</w:t>
+      </w:r>
+      <w:r>
+        <w:br/>
+      </w:r>
+      <w:r>
+        <w:rPr>
+          <w:rStyle w:val="VerbatimChar"/>
+        </w:rPr>
+        <w:t xml:space="preserve">## rf    0.7723577 0.7943287 0.8004065 0.8022507 0.8085070 0.8461538    0</w:t>
+      </w:r>
+      <w:r>
+        <w:br/>
+      </w:r>
+      <w:r>
+        <w:rPr>
+          <w:rStyle w:val="VerbatimChar"/>
+        </w:rPr>
+        <w:t xml:space="preserve">## </w:t>
+      </w:r>
+      <w:r>
+        <w:br/>
+      </w:r>
+      <w:r>
+        <w:rPr>
+          <w:rStyle w:val="VerbatimChar"/>
+        </w:rPr>
+        <w:t xml:space="preserve">## Kappa </w:t>
+      </w:r>
+      <w:r>
+        <w:br/>
+      </w:r>
+      <w:r>
+        <w:rPr>
+          <w:rStyle w:val="VerbatimChar"/>
+        </w:rPr>
+        <w:t xml:space="preserve">##            Min.   1st Qu.    Median      Mean   3rd Qu.      Max. NA's</w:t>
+      </w:r>
+      <w:r>
+        <w:br/>
+      </w:r>
+      <w:r>
+        <w:rPr>
+          <w:rStyle w:val="VerbatimChar"/>
+        </w:rPr>
+        <w:t xml:space="preserve">## lasso 0.1385273 0.1857883 0.2129418 0.2215589 0.2350735 0.3151592    0</w:t>
+      </w:r>
+      <w:r>
+        <w:br/>
+      </w:r>
+      <w:r>
+        <w:rPr>
+          <w:rStyle w:val="VerbatimChar"/>
+        </w:rPr>
+        <w:t xml:space="preserve">## rf    0.2363828 0.2979727 0.3372955 0.3364938 0.3677098 0.4568916    0</w:t>
       </w:r>
     </w:p>
     <w:sectPr/>

</xml_diff>